<commit_message>
fix: out of memory check
</commit_message>
<xml_diff>
--- a/IV-82_Zakharchuk.docx
+++ b/IV-82_Zakharchuk.docx
@@ -1058,337 +1058,323 @@
           <w:lang w:val="uk-UA"/>
         </w:rPr>
       </w:r>
-    </w:p>
-    <w:p>
-      <w:pPr>
-        <w:pStyle w:val="625"/>
+      <w:r/>
+    </w:p>
+    <w:p>
+      <w:pPr>
         <w:jc w:val="left"/>
       </w:pPr>
       <w:r>
         <w:rPr>
-          <w:rFonts w:ascii="Times New Roman" w:hAnsi="Times New Roman" w:cs="Courier New"/>
-          <w:sz w:val="28"/>
-          <w:szCs w:val="28"/>
+          <w:rFonts w:ascii="Courier New" w:hAnsi="Courier New" w:cs="Courier New"/>
+          <w:sz w:val="22"/>
+          <w:szCs w:val="22"/>
           <w:lang w:val="uk-UA"/>
         </w:rPr>
         <w:t xml:space="preserve">// SPDX-License-Identifier: GPL-2-Clause</w:t>
       </w:r>
       <w:r>
         <w:rPr>
-          <w:rFonts w:ascii="Times New Roman" w:hAnsi="Times New Roman" w:cs="Courier New"/>
-          <w:sz w:val="28"/>
-          <w:szCs w:val="28"/>
-          <w:lang w:val="uk-UA"/>
-        </w:rPr>
-      </w:r>
-    </w:p>
-    <w:p>
-      <w:pPr>
-        <w:pStyle w:val="625"/>
+          <w:rFonts w:ascii="Courier New" w:hAnsi="Courier New" w:cs="Courier New"/>
+          <w:sz w:val="22"/>
+          <w:szCs w:val="22"/>
+          <w:lang w:val="uk-UA"/>
+        </w:rPr>
+      </w:r>
+    </w:p>
+    <w:p>
+      <w:pPr>
         <w:jc w:val="left"/>
       </w:pPr>
       <w:r>
         <w:rPr>
-          <w:rFonts w:ascii="Times New Roman" w:hAnsi="Times New Roman" w:cs="Courier New"/>
-          <w:sz w:val="28"/>
-          <w:szCs w:val="28"/>
+          <w:rFonts w:ascii="Courier New" w:hAnsi="Courier New" w:cs="Courier New"/>
+          <w:sz w:val="22"/>
+          <w:szCs w:val="22"/>
           <w:lang w:val="uk-UA"/>
         </w:rPr>
         <w:t xml:space="preserve">#include &lt;linux/init.h&gt;</w:t>
       </w:r>
       <w:r>
         <w:rPr>
-          <w:rFonts w:ascii="Times New Roman" w:hAnsi="Times New Roman" w:cs="Courier New"/>
-          <w:sz w:val="28"/>
-          <w:szCs w:val="28"/>
-          <w:lang w:val="uk-UA"/>
-        </w:rPr>
-      </w:r>
-    </w:p>
-    <w:p>
-      <w:pPr>
-        <w:pStyle w:val="625"/>
+          <w:rFonts w:ascii="Courier New" w:hAnsi="Courier New" w:cs="Courier New"/>
+          <w:sz w:val="22"/>
+          <w:szCs w:val="22"/>
+          <w:lang w:val="uk-UA"/>
+        </w:rPr>
+      </w:r>
+    </w:p>
+    <w:p>
+      <w:pPr>
         <w:jc w:val="left"/>
       </w:pPr>
       <w:r>
         <w:rPr>
-          <w:rFonts w:ascii="Times New Roman" w:hAnsi="Times New Roman" w:cs="Courier New"/>
-          <w:sz w:val="28"/>
-          <w:szCs w:val="28"/>
+          <w:rFonts w:ascii="Courier New" w:hAnsi="Courier New" w:cs="Courier New"/>
+          <w:sz w:val="22"/>
+          <w:szCs w:val="22"/>
           <w:lang w:val="uk-UA"/>
         </w:rPr>
         <w:t xml:space="preserve">#include &lt;linux/module.h&gt;</w:t>
       </w:r>
       <w:r>
         <w:rPr>
-          <w:rFonts w:ascii="Times New Roman" w:hAnsi="Times New Roman" w:cs="Courier New"/>
-          <w:sz w:val="28"/>
-          <w:szCs w:val="28"/>
-          <w:lang w:val="uk-UA"/>
-        </w:rPr>
-      </w:r>
-    </w:p>
-    <w:p>
-      <w:pPr>
-        <w:pStyle w:val="625"/>
+          <w:rFonts w:ascii="Courier New" w:hAnsi="Courier New" w:cs="Courier New"/>
+          <w:sz w:val="22"/>
+          <w:szCs w:val="22"/>
+          <w:lang w:val="uk-UA"/>
+        </w:rPr>
+      </w:r>
+    </w:p>
+    <w:p>
+      <w:pPr>
         <w:jc w:val="left"/>
       </w:pPr>
       <w:r>
         <w:rPr>
-          <w:rFonts w:ascii="Times New Roman" w:hAnsi="Times New Roman" w:cs="Courier New"/>
-          <w:sz w:val="28"/>
-          <w:szCs w:val="28"/>
+          <w:rFonts w:ascii="Courier New" w:hAnsi="Courier New" w:cs="Courier New"/>
+          <w:sz w:val="22"/>
+          <w:szCs w:val="22"/>
           <w:lang w:val="uk-UA"/>
         </w:rPr>
         <w:t xml:space="preserve">#include &lt;linux/printk.h&gt;</w:t>
       </w:r>
       <w:r>
         <w:rPr>
-          <w:rFonts w:ascii="Times New Roman" w:hAnsi="Times New Roman" w:cs="Courier New"/>
-          <w:sz w:val="28"/>
-          <w:szCs w:val="28"/>
-          <w:lang w:val="uk-UA"/>
-        </w:rPr>
-      </w:r>
-    </w:p>
-    <w:p>
-      <w:pPr>
-        <w:pStyle w:val="625"/>
+          <w:rFonts w:ascii="Courier New" w:hAnsi="Courier New" w:cs="Courier New"/>
+          <w:sz w:val="22"/>
+          <w:szCs w:val="22"/>
+          <w:lang w:val="uk-UA"/>
+        </w:rPr>
+      </w:r>
+    </w:p>
+    <w:p>
+      <w:pPr>
         <w:jc w:val="left"/>
       </w:pPr>
       <w:r>
         <w:rPr>
-          <w:rFonts w:ascii="Times New Roman" w:hAnsi="Times New Roman" w:cs="Courier New"/>
-          <w:sz w:val="28"/>
-          <w:szCs w:val="28"/>
+          <w:rFonts w:ascii="Courier New" w:hAnsi="Courier New" w:cs="Courier New"/>
+          <w:sz w:val="22"/>
+          <w:szCs w:val="22"/>
           <w:lang w:val="uk-UA"/>
         </w:rPr>
         <w:t xml:space="preserve">#include &lt;linux/types.h&gt;</w:t>
       </w:r>
       <w:r>
         <w:rPr>
-          <w:rFonts w:ascii="Times New Roman" w:hAnsi="Times New Roman" w:cs="Courier New"/>
-          <w:sz w:val="28"/>
-          <w:szCs w:val="28"/>
-          <w:lang w:val="uk-UA"/>
-        </w:rPr>
-      </w:r>
-    </w:p>
-    <w:p>
-      <w:pPr>
-        <w:pStyle w:val="625"/>
+          <w:rFonts w:ascii="Courier New" w:hAnsi="Courier New" w:cs="Courier New"/>
+          <w:sz w:val="22"/>
+          <w:szCs w:val="22"/>
+          <w:lang w:val="uk-UA"/>
+        </w:rPr>
+      </w:r>
+    </w:p>
+    <w:p>
+      <w:pPr>
         <w:jc w:val="left"/>
       </w:pPr>
       <w:r>
         <w:rPr>
-          <w:rFonts w:ascii="Times New Roman" w:hAnsi="Times New Roman" w:cs="Courier New"/>
-          <w:sz w:val="28"/>
-          <w:szCs w:val="28"/>
+          <w:rFonts w:ascii="Courier New" w:hAnsi="Courier New" w:cs="Courier New"/>
+          <w:sz w:val="22"/>
+          <w:szCs w:val="22"/>
           <w:lang w:val="uk-UA"/>
         </w:rPr>
         <w:t xml:space="preserve">#include &lt;linux/slab.h&gt;</w:t>
       </w:r>
       <w:r>
         <w:rPr>
-          <w:rFonts w:ascii="Times New Roman" w:hAnsi="Times New Roman" w:cs="Courier New"/>
-          <w:sz w:val="28"/>
-          <w:szCs w:val="28"/>
-          <w:lang w:val="uk-UA"/>
-        </w:rPr>
-      </w:r>
-    </w:p>
-    <w:p>
-      <w:pPr>
-        <w:pStyle w:val="625"/>
+          <w:rFonts w:ascii="Courier New" w:hAnsi="Courier New" w:cs="Courier New"/>
+          <w:sz w:val="22"/>
+          <w:szCs w:val="22"/>
+          <w:lang w:val="uk-UA"/>
+        </w:rPr>
+      </w:r>
+    </w:p>
+    <w:p>
+      <w:pPr>
         <w:jc w:val="left"/>
       </w:pPr>
       <w:r>
         <w:rPr>
-          <w:rFonts w:ascii="Times New Roman" w:hAnsi="Times New Roman" w:cs="Courier New"/>
-          <w:sz w:val="28"/>
-          <w:szCs w:val="28"/>
+          <w:rFonts w:ascii="Courier New" w:hAnsi="Courier New" w:cs="Courier New"/>
+          <w:sz w:val="22"/>
+          <w:szCs w:val="22"/>
           <w:lang w:val="uk-UA"/>
         </w:rPr>
         <w:t xml:space="preserve">#include &lt;linux/ktime.h&gt;</w:t>
       </w:r>
       <w:r>
         <w:rPr>
-          <w:rFonts w:ascii="Times New Roman" w:hAnsi="Times New Roman" w:cs="Courier New"/>
-          <w:sz w:val="28"/>
-          <w:szCs w:val="28"/>
-          <w:lang w:val="uk-UA"/>
-        </w:rPr>
-      </w:r>
-    </w:p>
-    <w:p>
-      <w:pPr>
-        <w:pStyle w:val="625"/>
+          <w:rFonts w:ascii="Courier New" w:hAnsi="Courier New" w:cs="Courier New"/>
+          <w:sz w:val="22"/>
+          <w:szCs w:val="22"/>
+          <w:lang w:val="uk-UA"/>
+        </w:rPr>
+      </w:r>
+    </w:p>
+    <w:p>
+      <w:pPr>
         <w:jc w:val="left"/>
       </w:pPr>
       <w:r>
         <w:rPr>
-          <w:rFonts w:ascii="Times New Roman" w:hAnsi="Times New Roman" w:cs="Courier New"/>
-          <w:sz w:val="28"/>
-          <w:szCs w:val="28"/>
+          <w:rFonts w:ascii="Courier New" w:hAnsi="Courier New" w:cs="Courier New"/>
+          <w:sz w:val="22"/>
+          <w:szCs w:val="22"/>
           <w:lang w:val="uk-UA"/>
         </w:rPr>
         <w:t xml:space="preserve">#include &lt;hello1.h&gt;</w:t>
       </w:r>
       <w:r>
         <w:rPr>
-          <w:rFonts w:ascii="Times New Roman" w:hAnsi="Times New Roman" w:cs="Courier New"/>
-          <w:sz w:val="28"/>
-          <w:szCs w:val="28"/>
-          <w:lang w:val="uk-UA"/>
-        </w:rPr>
-      </w:r>
-    </w:p>
-    <w:p>
-      <w:pPr>
-        <w:pStyle w:val="625"/>
+          <w:rFonts w:ascii="Courier New" w:hAnsi="Courier New" w:cs="Courier New"/>
+          <w:sz w:val="22"/>
+          <w:szCs w:val="22"/>
+          <w:lang w:val="uk-UA"/>
+        </w:rPr>
+      </w:r>
+    </w:p>
+    <w:p>
+      <w:pPr>
         <w:jc w:val="left"/>
       </w:pPr>
       <w:r>
         <w:rPr>
-          <w:rFonts w:ascii="Times New Roman" w:hAnsi="Times New Roman" w:cs="Courier New"/>
-          <w:sz w:val="28"/>
-          <w:szCs w:val="28"/>
-          <w:lang w:val="uk-UA"/>
-        </w:rPr>
-      </w:r>
-      <w:r>
-        <w:rPr>
-          <w:rFonts w:ascii="Times New Roman" w:hAnsi="Times New Roman" w:cs="Courier New"/>
-          <w:sz w:val="28"/>
-          <w:szCs w:val="28"/>
-          <w:lang w:val="uk-UA"/>
-        </w:rPr>
-      </w:r>
-    </w:p>
-    <w:p>
-      <w:pPr>
-        <w:pStyle w:val="625"/>
+          <w:rFonts w:ascii="Courier New" w:hAnsi="Courier New" w:cs="Courier New"/>
+          <w:sz w:val="22"/>
+          <w:szCs w:val="22"/>
+          <w:lang w:val="uk-UA"/>
+        </w:rPr>
+      </w:r>
+      <w:r>
+        <w:rPr>
+          <w:rFonts w:ascii="Courier New" w:hAnsi="Courier New" w:cs="Courier New"/>
+          <w:sz w:val="22"/>
+          <w:szCs w:val="22"/>
+          <w:lang w:val="uk-UA"/>
+        </w:rPr>
+      </w:r>
+    </w:p>
+    <w:p>
+      <w:pPr>
         <w:jc w:val="left"/>
       </w:pPr>
       <w:r>
         <w:rPr>
-          <w:rFonts w:ascii="Times New Roman" w:hAnsi="Times New Roman" w:cs="Courier New"/>
-          <w:sz w:val="28"/>
-          <w:szCs w:val="28"/>
+          <w:rFonts w:ascii="Courier New" w:hAnsi="Courier New" w:cs="Courier New"/>
+          <w:sz w:val="22"/>
+          <w:szCs w:val="22"/>
           <w:lang w:val="uk-UA"/>
         </w:rPr>
         <w:t xml:space="preserve">MODULE_LICENSE("Dual BSD/GPL");</w:t>
       </w:r>
       <w:r>
         <w:rPr>
-          <w:rFonts w:ascii="Times New Roman" w:hAnsi="Times New Roman" w:cs="Courier New"/>
-          <w:sz w:val="28"/>
-          <w:szCs w:val="28"/>
-          <w:lang w:val="uk-UA"/>
-        </w:rPr>
-      </w:r>
-    </w:p>
-    <w:p>
-      <w:pPr>
-        <w:pStyle w:val="625"/>
+          <w:rFonts w:ascii="Courier New" w:hAnsi="Courier New" w:cs="Courier New"/>
+          <w:sz w:val="22"/>
+          <w:szCs w:val="22"/>
+          <w:lang w:val="uk-UA"/>
+        </w:rPr>
+      </w:r>
+    </w:p>
+    <w:p>
+      <w:pPr>
         <w:jc w:val="left"/>
       </w:pPr>
       <w:r>
         <w:rPr>
-          <w:rFonts w:ascii="Times New Roman" w:hAnsi="Times New Roman" w:cs="Courier New"/>
-          <w:sz w:val="28"/>
-          <w:szCs w:val="28"/>
+          <w:rFonts w:ascii="Courier New" w:hAnsi="Courier New" w:cs="Courier New"/>
+          <w:sz w:val="22"/>
+          <w:szCs w:val="22"/>
           <w:lang w:val="uk-UA"/>
         </w:rPr>
         <w:t xml:space="preserve">MODULE_AUTHOR("Zakharchuk IV-82\n");</w:t>
       </w:r>
       <w:r>
         <w:rPr>
-          <w:rFonts w:ascii="Times New Roman" w:hAnsi="Times New Roman" w:cs="Courier New"/>
-          <w:sz w:val="28"/>
-          <w:szCs w:val="28"/>
-          <w:lang w:val="uk-UA"/>
-        </w:rPr>
-      </w:r>
-    </w:p>
-    <w:p>
-      <w:pPr>
-        <w:pStyle w:val="625"/>
+          <w:rFonts w:ascii="Courier New" w:hAnsi="Courier New" w:cs="Courier New"/>
+          <w:sz w:val="22"/>
+          <w:szCs w:val="22"/>
+          <w:lang w:val="uk-UA"/>
+        </w:rPr>
+      </w:r>
+    </w:p>
+    <w:p>
+      <w:pPr>
         <w:jc w:val="left"/>
       </w:pPr>
       <w:r>
         <w:rPr>
-          <w:rFonts w:ascii="Times New Roman" w:hAnsi="Times New Roman" w:cs="Courier New"/>
-          <w:sz w:val="28"/>
-          <w:szCs w:val="28"/>
+          <w:rFonts w:ascii="Courier New" w:hAnsi="Courier New" w:cs="Courier New"/>
+          <w:sz w:val="22"/>
+          <w:szCs w:val="22"/>
           <w:lang w:val="uk-UA"/>
         </w:rPr>
         <w:t xml:space="preserve">MODULE_DESCRIPTION("AK-2 lab_6 (advanced task): hello1.c\n");</w:t>
       </w:r>
       <w:r>
         <w:rPr>
-          <w:rFonts w:ascii="Times New Roman" w:hAnsi="Times New Roman" w:cs="Courier New"/>
-          <w:sz w:val="28"/>
-          <w:szCs w:val="28"/>
-          <w:lang w:val="uk-UA"/>
-        </w:rPr>
-      </w:r>
-    </w:p>
-    <w:p>
-      <w:pPr>
-        <w:pStyle w:val="625"/>
+          <w:rFonts w:ascii="Courier New" w:hAnsi="Courier New" w:cs="Courier New"/>
+          <w:sz w:val="22"/>
+          <w:szCs w:val="22"/>
+          <w:lang w:val="uk-UA"/>
+        </w:rPr>
+      </w:r>
+    </w:p>
+    <w:p>
+      <w:pPr>
         <w:jc w:val="left"/>
       </w:pPr>
       <w:r>
         <w:rPr>
-          <w:rFonts w:ascii="Times New Roman" w:hAnsi="Times New Roman" w:cs="Courier New"/>
-          <w:sz w:val="28"/>
-          <w:szCs w:val="28"/>
-          <w:lang w:val="uk-UA"/>
-        </w:rPr>
-      </w:r>
-      <w:r>
-        <w:rPr>
-          <w:rFonts w:ascii="Times New Roman" w:hAnsi="Times New Roman" w:cs="Courier New"/>
-          <w:sz w:val="28"/>
-          <w:szCs w:val="28"/>
-          <w:lang w:val="uk-UA"/>
-        </w:rPr>
-      </w:r>
-    </w:p>
-    <w:p>
-      <w:pPr>
-        <w:pStyle w:val="625"/>
+          <w:rFonts w:ascii="Courier New" w:hAnsi="Courier New" w:cs="Courier New"/>
+          <w:sz w:val="22"/>
+          <w:szCs w:val="22"/>
+          <w:lang w:val="uk-UA"/>
+        </w:rPr>
+      </w:r>
+      <w:r>
+        <w:rPr>
+          <w:rFonts w:ascii="Courier New" w:hAnsi="Courier New" w:cs="Courier New"/>
+          <w:sz w:val="22"/>
+          <w:szCs w:val="22"/>
+          <w:lang w:val="uk-UA"/>
+        </w:rPr>
+      </w:r>
+    </w:p>
+    <w:p>
+      <w:pPr>
         <w:jc w:val="left"/>
       </w:pPr>
       <w:r>
         <w:rPr>
-          <w:rFonts w:ascii="Times New Roman" w:hAnsi="Times New Roman" w:cs="Courier New"/>
-          <w:sz w:val="28"/>
-          <w:szCs w:val="28"/>
+          <w:rFonts w:ascii="Courier New" w:hAnsi="Courier New" w:cs="Courier New"/>
+          <w:sz w:val="22"/>
+          <w:szCs w:val="22"/>
           <w:lang w:val="uk-UA"/>
         </w:rPr>
         <w:t xml:space="preserve">struct timeit_list {</w:t>
       </w:r>
       <w:r>
         <w:rPr>
-          <w:rFonts w:ascii="Times New Roman" w:hAnsi="Times New Roman" w:cs="Courier New"/>
-          <w:sz w:val="28"/>
-          <w:szCs w:val="28"/>
-          <w:lang w:val="uk-UA"/>
-        </w:rPr>
-      </w:r>
-    </w:p>
-    <w:p>
-      <w:pPr>
-        <w:pStyle w:val="625"/>
+          <w:rFonts w:ascii="Courier New" w:hAnsi="Courier New" w:cs="Courier New"/>
+          <w:sz w:val="22"/>
+          <w:szCs w:val="22"/>
+          <w:lang w:val="uk-UA"/>
+        </w:rPr>
+      </w:r>
+    </w:p>
+    <w:p>
+      <w:pPr>
         <w:jc w:val="left"/>
       </w:pPr>
       <w:r>
         <w:rPr>
-          <w:rFonts w:ascii="Times New Roman" w:hAnsi="Times New Roman" w:cs="Courier New"/>
-          <w:sz w:val="28"/>
-          <w:szCs w:val="28"/>
+          <w:rFonts w:ascii="Courier New" w:hAnsi="Courier New" w:cs="Courier New"/>
+          <w:sz w:val="22"/>
+          <w:szCs w:val="22"/>
           <w:lang w:val="uk-UA"/>
         </w:rPr>
         <w:tab/>
@@ -1396,23 +1382,22 @@
       </w:r>
       <w:r>
         <w:rPr>
-          <w:rFonts w:ascii="Times New Roman" w:hAnsi="Times New Roman" w:cs="Courier New"/>
-          <w:sz w:val="28"/>
-          <w:szCs w:val="28"/>
-          <w:lang w:val="uk-UA"/>
-        </w:rPr>
-      </w:r>
-    </w:p>
-    <w:p>
-      <w:pPr>
-        <w:pStyle w:val="625"/>
+          <w:rFonts w:ascii="Courier New" w:hAnsi="Courier New" w:cs="Courier New"/>
+          <w:sz w:val="22"/>
+          <w:szCs w:val="22"/>
+          <w:lang w:val="uk-UA"/>
+        </w:rPr>
+      </w:r>
+    </w:p>
+    <w:p>
+      <w:pPr>
         <w:jc w:val="left"/>
       </w:pPr>
       <w:r>
         <w:rPr>
-          <w:rFonts w:ascii="Times New Roman" w:hAnsi="Times New Roman" w:cs="Courier New"/>
-          <w:sz w:val="28"/>
-          <w:szCs w:val="28"/>
+          <w:rFonts w:ascii="Courier New" w:hAnsi="Courier New" w:cs="Courier New"/>
+          <w:sz w:val="22"/>
+          <w:szCs w:val="22"/>
           <w:lang w:val="uk-UA"/>
         </w:rPr>
         <w:tab/>
@@ -1420,23 +1405,22 @@
       </w:r>
       <w:r>
         <w:rPr>
-          <w:rFonts w:ascii="Times New Roman" w:hAnsi="Times New Roman" w:cs="Courier New"/>
-          <w:sz w:val="28"/>
-          <w:szCs w:val="28"/>
-          <w:lang w:val="uk-UA"/>
-        </w:rPr>
-      </w:r>
-    </w:p>
-    <w:p>
-      <w:pPr>
-        <w:pStyle w:val="625"/>
+          <w:rFonts w:ascii="Courier New" w:hAnsi="Courier New" w:cs="Courier New"/>
+          <w:sz w:val="22"/>
+          <w:szCs w:val="22"/>
+          <w:lang w:val="uk-UA"/>
+        </w:rPr>
+      </w:r>
+    </w:p>
+    <w:p>
+      <w:pPr>
         <w:jc w:val="left"/>
       </w:pPr>
       <w:r>
         <w:rPr>
-          <w:rFonts w:ascii="Times New Roman" w:hAnsi="Times New Roman" w:cs="Courier New"/>
-          <w:sz w:val="28"/>
-          <w:szCs w:val="28"/>
+          <w:rFonts w:ascii="Courier New" w:hAnsi="Courier New" w:cs="Courier New"/>
+          <w:sz w:val="22"/>
+          <w:szCs w:val="22"/>
           <w:lang w:val="uk-UA"/>
         </w:rPr>
         <w:tab/>
@@ -1444,183 +1428,196 @@
       </w:r>
       <w:r>
         <w:rPr>
-          <w:rFonts w:ascii="Times New Roman" w:hAnsi="Times New Roman" w:cs="Courier New"/>
-          <w:sz w:val="28"/>
-          <w:szCs w:val="28"/>
-          <w:lang w:val="uk-UA"/>
-        </w:rPr>
-      </w:r>
-    </w:p>
-    <w:p>
-      <w:pPr>
-        <w:pStyle w:val="625"/>
+          <w:rFonts w:ascii="Courier New" w:hAnsi="Courier New" w:cs="Courier New"/>
+          <w:sz w:val="22"/>
+          <w:szCs w:val="22"/>
+          <w:lang w:val="uk-UA"/>
+        </w:rPr>
+      </w:r>
+    </w:p>
+    <w:p>
+      <w:pPr>
         <w:jc w:val="left"/>
       </w:pPr>
       <w:r>
         <w:rPr>
-          <w:rFonts w:ascii="Times New Roman" w:hAnsi="Times New Roman" w:cs="Courier New"/>
-          <w:sz w:val="28"/>
-          <w:szCs w:val="28"/>
+          <w:rFonts w:ascii="Courier New" w:hAnsi="Courier New" w:cs="Courier New"/>
+          <w:sz w:val="22"/>
+          <w:szCs w:val="22"/>
           <w:lang w:val="uk-UA"/>
         </w:rPr>
         <w:t xml:space="preserve">};</w:t>
       </w:r>
       <w:r>
         <w:rPr>
-          <w:rFonts w:ascii="Times New Roman" w:hAnsi="Times New Roman" w:cs="Courier New"/>
-          <w:sz w:val="28"/>
-          <w:szCs w:val="28"/>
-          <w:lang w:val="uk-UA"/>
-        </w:rPr>
-      </w:r>
-    </w:p>
-    <w:p>
-      <w:pPr>
-        <w:pStyle w:val="625"/>
+          <w:rFonts w:ascii="Courier New" w:hAnsi="Courier New" w:cs="Courier New"/>
+          <w:sz w:val="22"/>
+          <w:szCs w:val="22"/>
+          <w:lang w:val="uk-UA"/>
+        </w:rPr>
+      </w:r>
+    </w:p>
+    <w:p>
+      <w:pPr>
         <w:jc w:val="left"/>
       </w:pPr>
       <w:r>
         <w:rPr>
-          <w:rFonts w:ascii="Times New Roman" w:hAnsi="Times New Roman" w:cs="Courier New"/>
-          <w:sz w:val="28"/>
-          <w:szCs w:val="28"/>
-          <w:lang w:val="uk-UA"/>
-        </w:rPr>
-        <w:t xml:space="preserve">LIST_HEAD(head_node);</w:t>
-      </w:r>
-      <w:r>
-        <w:rPr>
-          <w:rFonts w:ascii="Times New Roman" w:hAnsi="Times New Roman" w:cs="Courier New"/>
-          <w:sz w:val="28"/>
-          <w:szCs w:val="28"/>
-          <w:lang w:val="uk-UA"/>
-        </w:rPr>
-      </w:r>
-    </w:p>
-    <w:p>
-      <w:pPr>
-        <w:pStyle w:val="625"/>
+          <w:rFonts w:ascii="Courier New" w:hAnsi="Courier New" w:cs="Courier New"/>
+          <w:sz w:val="22"/>
+          <w:szCs w:val="22"/>
+          <w:lang w:val="uk-UA"/>
+        </w:rPr>
+      </w:r>
+      <w:r>
+        <w:rPr>
+          <w:rFonts w:ascii="Courier New" w:hAnsi="Courier New" w:cs="Courier New"/>
+          <w:sz w:val="22"/>
+          <w:szCs w:val="22"/>
+          <w:lang w:val="uk-UA"/>
+        </w:rPr>
+      </w:r>
+    </w:p>
+    <w:p>
+      <w:pPr>
         <w:jc w:val="left"/>
       </w:pPr>
       <w:r>
         <w:rPr>
-          <w:rFonts w:ascii="Times New Roman" w:hAnsi="Times New Roman" w:cs="Courier New"/>
-          <w:sz w:val="28"/>
-          <w:szCs w:val="28"/>
-          <w:lang w:val="uk-UA"/>
-        </w:rPr>
-      </w:r>
-      <w:r>
-        <w:rPr>
-          <w:rFonts w:ascii="Times New Roman" w:hAnsi="Times New Roman" w:cs="Courier New"/>
-          <w:sz w:val="28"/>
-          <w:szCs w:val="28"/>
-          <w:lang w:val="uk-UA"/>
-        </w:rPr>
-      </w:r>
-    </w:p>
-    <w:p>
-      <w:pPr>
-        <w:pStyle w:val="625"/>
+          <w:rFonts w:ascii="Courier New" w:hAnsi="Courier New" w:cs="Courier New"/>
+          <w:sz w:val="22"/>
+          <w:szCs w:val="22"/>
+          <w:lang w:val="uk-UA"/>
+        </w:rPr>
+        <w:t xml:space="preserve">static struct list_head head_node = LIST_HEAD_INIT(head_node);</w:t>
+      </w:r>
+      <w:r>
+        <w:rPr>
+          <w:rFonts w:ascii="Courier New" w:hAnsi="Courier New" w:cs="Courier New"/>
+          <w:sz w:val="22"/>
+          <w:szCs w:val="22"/>
+          <w:lang w:val="uk-UA"/>
+        </w:rPr>
+      </w:r>
+    </w:p>
+    <w:p>
+      <w:pPr>
         <w:jc w:val="left"/>
       </w:pPr>
       <w:r>
         <w:rPr>
-          <w:rFonts w:ascii="Times New Roman" w:hAnsi="Times New Roman" w:cs="Courier New"/>
-          <w:sz w:val="28"/>
-          <w:szCs w:val="28"/>
-          <w:lang w:val="uk-UA"/>
-        </w:rPr>
-      </w:r>
-      <w:r>
-        <w:rPr>
-          <w:rFonts w:ascii="Times New Roman" w:hAnsi="Times New Roman" w:cs="Courier New"/>
-          <w:sz w:val="28"/>
-          <w:szCs w:val="28"/>
-          <w:lang w:val="uk-UA"/>
-        </w:rPr>
-      </w:r>
-    </w:p>
-    <w:p>
-      <w:pPr>
-        <w:pStyle w:val="625"/>
+          <w:rFonts w:ascii="Courier New" w:hAnsi="Courier New" w:cs="Courier New"/>
+          <w:sz w:val="22"/>
+          <w:szCs w:val="22"/>
+          <w:lang w:val="uk-UA"/>
+        </w:rPr>
+      </w:r>
+      <w:r>
+        <w:rPr>
+          <w:rFonts w:ascii="Courier New" w:hAnsi="Courier New" w:cs="Courier New"/>
+          <w:sz w:val="22"/>
+          <w:szCs w:val="22"/>
+          <w:lang w:val="uk-UA"/>
+        </w:rPr>
+      </w:r>
+    </w:p>
+    <w:p>
+      <w:pPr>
         <w:jc w:val="left"/>
       </w:pPr>
       <w:r>
         <w:rPr>
-          <w:rFonts w:ascii="Times New Roman" w:hAnsi="Times New Roman" w:cs="Courier New"/>
-          <w:sz w:val="28"/>
-          <w:szCs w:val="28"/>
+          <w:rFonts w:ascii="Courier New" w:hAnsi="Courier New" w:cs="Courier New"/>
+          <w:sz w:val="22"/>
+          <w:szCs w:val="22"/>
+          <w:lang w:val="uk-UA"/>
+        </w:rPr>
+      </w:r>
+      <w:r>
+        <w:rPr>
+          <w:rFonts w:ascii="Courier New" w:hAnsi="Courier New" w:cs="Courier New"/>
+          <w:sz w:val="22"/>
+          <w:szCs w:val="22"/>
+          <w:lang w:val="uk-UA"/>
+        </w:rPr>
+      </w:r>
+    </w:p>
+    <w:p>
+      <w:pPr>
+        <w:jc w:val="left"/>
+      </w:pPr>
+      <w:r>
+        <w:rPr>
+          <w:rFonts w:ascii="Courier New" w:hAnsi="Courier New" w:cs="Courier New"/>
+          <w:sz w:val="22"/>
+          <w:szCs w:val="22"/>
           <w:lang w:val="uk-UA"/>
         </w:rPr>
         <w:t xml:space="preserve">int print_hello(uint n)</w:t>
       </w:r>
       <w:r>
         <w:rPr>
-          <w:rFonts w:ascii="Times New Roman" w:hAnsi="Times New Roman" w:cs="Courier New"/>
-          <w:sz w:val="28"/>
-          <w:szCs w:val="28"/>
-          <w:lang w:val="uk-UA"/>
-        </w:rPr>
-      </w:r>
-    </w:p>
-    <w:p>
-      <w:pPr>
-        <w:pStyle w:val="625"/>
+          <w:rFonts w:ascii="Courier New" w:hAnsi="Courier New" w:cs="Courier New"/>
+          <w:sz w:val="22"/>
+          <w:szCs w:val="22"/>
+          <w:lang w:val="uk-UA"/>
+        </w:rPr>
+      </w:r>
+    </w:p>
+    <w:p>
+      <w:pPr>
         <w:jc w:val="left"/>
       </w:pPr>
       <w:r>
         <w:rPr>
-          <w:rFonts w:ascii="Times New Roman" w:hAnsi="Times New Roman" w:cs="Courier New"/>
-          <w:sz w:val="28"/>
-          <w:szCs w:val="28"/>
+          <w:rFonts w:ascii="Courier New" w:hAnsi="Courier New" w:cs="Courier New"/>
+          <w:sz w:val="22"/>
+          <w:szCs w:val="22"/>
           <w:lang w:val="uk-UA"/>
         </w:rPr>
         <w:t xml:space="preserve">{</w:t>
       </w:r>
       <w:r>
         <w:rPr>
-          <w:rFonts w:ascii="Times New Roman" w:hAnsi="Times New Roman" w:cs="Courier New"/>
-          <w:sz w:val="28"/>
-          <w:szCs w:val="28"/>
-          <w:lang w:val="uk-UA"/>
-        </w:rPr>
-      </w:r>
-    </w:p>
-    <w:p>
-      <w:pPr>
-        <w:pStyle w:val="625"/>
+          <w:rFonts w:ascii="Courier New" w:hAnsi="Courier New" w:cs="Courier New"/>
+          <w:sz w:val="22"/>
+          <w:szCs w:val="22"/>
+          <w:lang w:val="uk-UA"/>
+        </w:rPr>
+      </w:r>
+    </w:p>
+    <w:p>
+      <w:pPr>
         <w:jc w:val="left"/>
       </w:pPr>
       <w:r>
         <w:rPr>
-          <w:rFonts w:ascii="Times New Roman" w:hAnsi="Times New Roman" w:cs="Courier New"/>
-          <w:sz w:val="28"/>
-          <w:szCs w:val="28"/>
+          <w:rFonts w:ascii="Courier New" w:hAnsi="Courier New" w:cs="Courier New"/>
+          <w:sz w:val="22"/>
+          <w:szCs w:val="22"/>
           <w:lang w:val="uk-UA"/>
         </w:rPr>
         <w:tab/>
-        <w:t xml:space="preserve">struct timeit_list *list;</w:t>
-      </w:r>
-      <w:r>
-        <w:rPr>
-          <w:rFonts w:ascii="Times New Roman" w:hAnsi="Times New Roman" w:cs="Courier New"/>
-          <w:sz w:val="28"/>
-          <w:szCs w:val="28"/>
-          <w:lang w:val="uk-UA"/>
-        </w:rPr>
-      </w:r>
-    </w:p>
-    <w:p>
-      <w:pPr>
-        <w:pStyle w:val="625"/>
+        <w:t xml:space="preserve">struct timeit_list *list, *tmp;</w:t>
+      </w:r>
+      <w:r>
+        <w:rPr>
+          <w:rFonts w:ascii="Courier New" w:hAnsi="Courier New" w:cs="Courier New"/>
+          <w:sz w:val="22"/>
+          <w:szCs w:val="22"/>
+          <w:lang w:val="uk-UA"/>
+        </w:rPr>
+      </w:r>
+    </w:p>
+    <w:p>
+      <w:pPr>
         <w:jc w:val="left"/>
       </w:pPr>
       <w:r>
         <w:rPr>
-          <w:rFonts w:ascii="Times New Roman" w:hAnsi="Times New Roman" w:cs="Courier New"/>
-          <w:sz w:val="28"/>
-          <w:szCs w:val="28"/>
+          <w:rFonts w:ascii="Courier New" w:hAnsi="Courier New" w:cs="Courier New"/>
+          <w:sz w:val="22"/>
+          <w:szCs w:val="22"/>
           <w:lang w:val="uk-UA"/>
         </w:rPr>
         <w:tab/>
@@ -1628,45 +1625,43 @@
       </w:r>
       <w:r>
         <w:rPr>
-          <w:rFonts w:ascii="Times New Roman" w:hAnsi="Times New Roman" w:cs="Courier New"/>
-          <w:sz w:val="28"/>
-          <w:szCs w:val="28"/>
-          <w:lang w:val="uk-UA"/>
-        </w:rPr>
-      </w:r>
-    </w:p>
-    <w:p>
-      <w:pPr>
-        <w:pStyle w:val="625"/>
+          <w:rFonts w:ascii="Courier New" w:hAnsi="Courier New" w:cs="Courier New"/>
+          <w:sz w:val="22"/>
+          <w:szCs w:val="22"/>
+          <w:lang w:val="uk-UA"/>
+        </w:rPr>
+      </w:r>
+    </w:p>
+    <w:p>
+      <w:pPr>
         <w:jc w:val="left"/>
       </w:pPr>
       <w:r>
         <w:rPr>
-          <w:rFonts w:ascii="Times New Roman" w:hAnsi="Times New Roman" w:cs="Courier New"/>
-          <w:sz w:val="28"/>
-          <w:szCs w:val="28"/>
-          <w:lang w:val="uk-UA"/>
-        </w:rPr>
-      </w:r>
-      <w:r>
-        <w:rPr>
-          <w:rFonts w:ascii="Times New Roman" w:hAnsi="Times New Roman" w:cs="Courier New"/>
-          <w:sz w:val="28"/>
-          <w:szCs w:val="28"/>
-          <w:lang w:val="uk-UA"/>
-        </w:rPr>
-      </w:r>
-    </w:p>
-    <w:p>
-      <w:pPr>
-        <w:pStyle w:val="625"/>
+          <w:rFonts w:ascii="Courier New" w:hAnsi="Courier New" w:cs="Courier New"/>
+          <w:sz w:val="22"/>
+          <w:szCs w:val="22"/>
+          <w:lang w:val="uk-UA"/>
+        </w:rPr>
+      </w:r>
+      <w:r>
+        <w:rPr>
+          <w:rFonts w:ascii="Courier New" w:hAnsi="Courier New" w:cs="Courier New"/>
+          <w:sz w:val="22"/>
+          <w:szCs w:val="22"/>
+          <w:lang w:val="uk-UA"/>
+        </w:rPr>
+      </w:r>
+    </w:p>
+    <w:p>
+      <w:pPr>
         <w:jc w:val="left"/>
       </w:pPr>
       <w:r>
         <w:rPr>
-          <w:rFonts w:ascii="Times New Roman" w:hAnsi="Times New Roman" w:cs="Courier New"/>
-          <w:sz w:val="28"/>
-          <w:szCs w:val="28"/>
+          <w:rFonts w:ascii="Courier New" w:hAnsi="Courier New" w:cs="Courier New"/>
+          <w:sz w:val="22"/>
+          <w:szCs w:val="22"/>
           <w:lang w:val="uk-UA"/>
         </w:rPr>
         <w:tab/>
@@ -1674,23 +1669,22 @@
       </w:r>
       <w:r>
         <w:rPr>
-          <w:rFonts w:ascii="Times New Roman" w:hAnsi="Times New Roman" w:cs="Courier New"/>
-          <w:sz w:val="28"/>
-          <w:szCs w:val="28"/>
-          <w:lang w:val="uk-UA"/>
-        </w:rPr>
-      </w:r>
-    </w:p>
-    <w:p>
-      <w:pPr>
-        <w:pStyle w:val="625"/>
+          <w:rFonts w:ascii="Courier New" w:hAnsi="Courier New" w:cs="Courier New"/>
+          <w:sz w:val="22"/>
+          <w:szCs w:val="22"/>
+          <w:lang w:val="uk-UA"/>
+        </w:rPr>
+      </w:r>
+    </w:p>
+    <w:p>
+      <w:pPr>
         <w:jc w:val="left"/>
       </w:pPr>
       <w:r>
         <w:rPr>
-          <w:rFonts w:ascii="Times New Roman" w:hAnsi="Times New Roman" w:cs="Courier New"/>
-          <w:sz w:val="28"/>
-          <w:szCs w:val="28"/>
+          <w:rFonts w:ascii="Courier New" w:hAnsi="Courier New" w:cs="Courier New"/>
+          <w:sz w:val="22"/>
+          <w:szCs w:val="22"/>
           <w:lang w:val="uk-UA"/>
         </w:rPr>
         <w:tab/>
@@ -1699,23 +1693,22 @@
       </w:r>
       <w:r>
         <w:rPr>
-          <w:rFonts w:ascii="Times New Roman" w:hAnsi="Times New Roman" w:cs="Courier New"/>
-          <w:sz w:val="28"/>
-          <w:szCs w:val="28"/>
-          <w:lang w:val="uk-UA"/>
-        </w:rPr>
-      </w:r>
-    </w:p>
-    <w:p>
-      <w:pPr>
-        <w:pStyle w:val="625"/>
+          <w:rFonts w:ascii="Courier New" w:hAnsi="Courier New" w:cs="Courier New"/>
+          <w:sz w:val="22"/>
+          <w:szCs w:val="22"/>
+          <w:lang w:val="uk-UA"/>
+        </w:rPr>
+      </w:r>
+    </w:p>
+    <w:p>
+      <w:pPr>
         <w:jc w:val="left"/>
       </w:pPr>
       <w:r>
         <w:rPr>
-          <w:rFonts w:ascii="Times New Roman" w:hAnsi="Times New Roman" w:cs="Courier New"/>
-          <w:sz w:val="28"/>
-          <w:szCs w:val="28"/>
+          <w:rFonts w:ascii="Courier New" w:hAnsi="Courier New" w:cs="Courier New"/>
+          <w:sz w:val="22"/>
+          <w:szCs w:val="22"/>
           <w:lang w:val="uk-UA"/>
         </w:rPr>
         <w:tab/>
@@ -1723,23 +1716,22 @@
       </w:r>
       <w:r>
         <w:rPr>
-          <w:rFonts w:ascii="Times New Roman" w:hAnsi="Times New Roman" w:cs="Courier New"/>
-          <w:sz w:val="28"/>
-          <w:szCs w:val="28"/>
-          <w:lang w:val="uk-UA"/>
-        </w:rPr>
-      </w:r>
-    </w:p>
-    <w:p>
-      <w:pPr>
-        <w:pStyle w:val="625"/>
+          <w:rFonts w:ascii="Courier New" w:hAnsi="Courier New" w:cs="Courier New"/>
+          <w:sz w:val="22"/>
+          <w:szCs w:val="22"/>
+          <w:lang w:val="uk-UA"/>
+        </w:rPr>
+      </w:r>
+    </w:p>
+    <w:p>
+      <w:pPr>
         <w:jc w:val="left"/>
       </w:pPr>
       <w:r>
         <w:rPr>
-          <w:rFonts w:ascii="Times New Roman" w:hAnsi="Times New Roman" w:cs="Courier New"/>
-          <w:sz w:val="28"/>
-          <w:szCs w:val="28"/>
+          <w:rFonts w:ascii="Courier New" w:hAnsi="Courier New" w:cs="Courier New"/>
+          <w:sz w:val="22"/>
+          <w:szCs w:val="22"/>
           <w:lang w:val="uk-UA"/>
         </w:rPr>
         <w:tab/>
@@ -1748,23 +1740,22 @@
       </w:r>
       <w:r>
         <w:rPr>
-          <w:rFonts w:ascii="Times New Roman" w:hAnsi="Times New Roman" w:cs="Courier New"/>
-          <w:sz w:val="28"/>
-          <w:szCs w:val="28"/>
-          <w:lang w:val="uk-UA"/>
-        </w:rPr>
-      </w:r>
-    </w:p>
-    <w:p>
-      <w:pPr>
-        <w:pStyle w:val="625"/>
+          <w:rFonts w:ascii="Courier New" w:hAnsi="Courier New" w:cs="Courier New"/>
+          <w:sz w:val="22"/>
+          <w:szCs w:val="22"/>
+          <w:lang w:val="uk-UA"/>
+        </w:rPr>
+      </w:r>
+    </w:p>
+    <w:p>
+      <w:pPr>
         <w:jc w:val="left"/>
       </w:pPr>
       <w:r>
         <w:rPr>
-          <w:rFonts w:ascii="Times New Roman" w:hAnsi="Times New Roman" w:cs="Courier New"/>
-          <w:sz w:val="28"/>
-          <w:szCs w:val="28"/>
+          <w:rFonts w:ascii="Courier New" w:hAnsi="Courier New" w:cs="Courier New"/>
+          <w:sz w:val="22"/>
+          <w:szCs w:val="22"/>
           <w:lang w:val="uk-UA"/>
         </w:rPr>
         <w:tab/>
@@ -1772,23 +1763,22 @@
       </w:r>
       <w:r>
         <w:rPr>
-          <w:rFonts w:ascii="Times New Roman" w:hAnsi="Times New Roman" w:cs="Courier New"/>
-          <w:sz w:val="28"/>
-          <w:szCs w:val="28"/>
-          <w:lang w:val="uk-UA"/>
-        </w:rPr>
-      </w:r>
-    </w:p>
-    <w:p>
-      <w:pPr>
-        <w:pStyle w:val="625"/>
+          <w:rFonts w:ascii="Courier New" w:hAnsi="Courier New" w:cs="Courier New"/>
+          <w:sz w:val="22"/>
+          <w:szCs w:val="22"/>
+          <w:lang w:val="uk-UA"/>
+        </w:rPr>
+      </w:r>
+    </w:p>
+    <w:p>
+      <w:pPr>
         <w:jc w:val="left"/>
       </w:pPr>
       <w:r>
         <w:rPr>
-          <w:rFonts w:ascii="Times New Roman" w:hAnsi="Times New Roman" w:cs="Courier New"/>
-          <w:sz w:val="28"/>
-          <w:szCs w:val="28"/>
+          <w:rFonts w:ascii="Courier New" w:hAnsi="Courier New" w:cs="Courier New"/>
+          <w:sz w:val="22"/>
+          <w:szCs w:val="22"/>
           <w:lang w:val="uk-UA"/>
         </w:rPr>
         <w:tab/>
@@ -1797,23 +1787,22 @@
       </w:r>
       <w:r>
         <w:rPr>
-          <w:rFonts w:ascii="Times New Roman" w:hAnsi="Times New Roman" w:cs="Courier New"/>
-          <w:sz w:val="28"/>
-          <w:szCs w:val="28"/>
-          <w:lang w:val="uk-UA"/>
-        </w:rPr>
-      </w:r>
-    </w:p>
-    <w:p>
-      <w:pPr>
-        <w:pStyle w:val="625"/>
+          <w:rFonts w:ascii="Courier New" w:hAnsi="Courier New" w:cs="Courier New"/>
+          <w:sz w:val="22"/>
+          <w:szCs w:val="22"/>
+          <w:lang w:val="uk-UA"/>
+        </w:rPr>
+      </w:r>
+    </w:p>
+    <w:p>
+      <w:pPr>
         <w:jc w:val="left"/>
       </w:pPr>
       <w:r>
         <w:rPr>
-          <w:rFonts w:ascii="Times New Roman" w:hAnsi="Times New Roman" w:cs="Courier New"/>
-          <w:sz w:val="28"/>
-          <w:szCs w:val="28"/>
+          <w:rFonts w:ascii="Courier New" w:hAnsi="Courier New" w:cs="Courier New"/>
+          <w:sz w:val="22"/>
+          <w:szCs w:val="22"/>
           <w:lang w:val="uk-UA"/>
         </w:rPr>
         <w:tab/>
@@ -1821,23 +1810,22 @@
       </w:r>
       <w:r>
         <w:rPr>
-          <w:rFonts w:ascii="Times New Roman" w:hAnsi="Times New Roman" w:cs="Courier New"/>
-          <w:sz w:val="28"/>
-          <w:szCs w:val="28"/>
-          <w:lang w:val="uk-UA"/>
-        </w:rPr>
-      </w:r>
-    </w:p>
-    <w:p>
-      <w:pPr>
-        <w:pStyle w:val="625"/>
+          <w:rFonts w:ascii="Courier New" w:hAnsi="Courier New" w:cs="Courier New"/>
+          <w:sz w:val="22"/>
+          <w:szCs w:val="22"/>
+          <w:lang w:val="uk-UA"/>
+        </w:rPr>
+      </w:r>
+    </w:p>
+    <w:p>
+      <w:pPr>
         <w:jc w:val="left"/>
       </w:pPr>
       <w:r>
         <w:rPr>
-          <w:rFonts w:ascii="Times New Roman" w:hAnsi="Times New Roman" w:cs="Courier New"/>
-          <w:sz w:val="28"/>
-          <w:szCs w:val="28"/>
+          <w:rFonts w:ascii="Courier New" w:hAnsi="Courier New" w:cs="Courier New"/>
+          <w:sz w:val="22"/>
+          <w:szCs w:val="22"/>
           <w:lang w:val="uk-UA"/>
         </w:rPr>
         <w:tab/>
@@ -1846,23 +1834,22 @@
       </w:r>
       <w:r>
         <w:rPr>
-          <w:rFonts w:ascii="Times New Roman" w:hAnsi="Times New Roman" w:cs="Courier New"/>
-          <w:sz w:val="28"/>
-          <w:szCs w:val="28"/>
-          <w:lang w:val="uk-UA"/>
-        </w:rPr>
-      </w:r>
-    </w:p>
-    <w:p>
-      <w:pPr>
-        <w:pStyle w:val="625"/>
+          <w:rFonts w:ascii="Courier New" w:hAnsi="Courier New" w:cs="Courier New"/>
+          <w:sz w:val="22"/>
+          <w:szCs w:val="22"/>
+          <w:lang w:val="uk-UA"/>
+        </w:rPr>
+      </w:r>
+    </w:p>
+    <w:p>
+      <w:pPr>
         <w:jc w:val="left"/>
       </w:pPr>
       <w:r>
         <w:rPr>
-          <w:rFonts w:ascii="Times New Roman" w:hAnsi="Times New Roman" w:cs="Courier New"/>
-          <w:sz w:val="28"/>
-          <w:szCs w:val="28"/>
+          <w:rFonts w:ascii="Courier New" w:hAnsi="Courier New" w:cs="Courier New"/>
+          <w:sz w:val="22"/>
+          <w:szCs w:val="22"/>
           <w:lang w:val="uk-UA"/>
         </w:rPr>
         <w:tab/>
@@ -1871,23 +1858,22 @@
       </w:r>
       <w:r>
         <w:rPr>
-          <w:rFonts w:ascii="Times New Roman" w:hAnsi="Times New Roman" w:cs="Courier New"/>
-          <w:sz w:val="28"/>
-          <w:szCs w:val="28"/>
-          <w:lang w:val="uk-UA"/>
-        </w:rPr>
-      </w:r>
-    </w:p>
-    <w:p>
-      <w:pPr>
-        <w:pStyle w:val="625"/>
+          <w:rFonts w:ascii="Courier New" w:hAnsi="Courier New" w:cs="Courier New"/>
+          <w:sz w:val="22"/>
+          <w:szCs w:val="22"/>
+          <w:lang w:val="uk-UA"/>
+        </w:rPr>
+      </w:r>
+    </w:p>
+    <w:p>
+      <w:pPr>
         <w:jc w:val="left"/>
       </w:pPr>
       <w:r>
         <w:rPr>
-          <w:rFonts w:ascii="Times New Roman" w:hAnsi="Times New Roman" w:cs="Courier New"/>
-          <w:sz w:val="28"/>
-          <w:szCs w:val="28"/>
+          <w:rFonts w:ascii="Courier New" w:hAnsi="Courier New" w:cs="Courier New"/>
+          <w:sz w:val="22"/>
+          <w:szCs w:val="22"/>
           <w:lang w:val="uk-UA"/>
         </w:rPr>
         <w:tab/>
@@ -1895,45 +1881,43 @@
       </w:r>
       <w:r>
         <w:rPr>
-          <w:rFonts w:ascii="Times New Roman" w:hAnsi="Times New Roman" w:cs="Courier New"/>
-          <w:sz w:val="28"/>
-          <w:szCs w:val="28"/>
-          <w:lang w:val="uk-UA"/>
-        </w:rPr>
-      </w:r>
-    </w:p>
-    <w:p>
-      <w:pPr>
-        <w:pStyle w:val="625"/>
+          <w:rFonts w:ascii="Courier New" w:hAnsi="Courier New" w:cs="Courier New"/>
+          <w:sz w:val="22"/>
+          <w:szCs w:val="22"/>
+          <w:lang w:val="uk-UA"/>
+        </w:rPr>
+      </w:r>
+    </w:p>
+    <w:p>
+      <w:pPr>
         <w:jc w:val="left"/>
       </w:pPr>
       <w:r>
         <w:rPr>
-          <w:rFonts w:ascii="Times New Roman" w:hAnsi="Times New Roman" w:cs="Courier New"/>
-          <w:sz w:val="28"/>
-          <w:szCs w:val="28"/>
-          <w:lang w:val="uk-UA"/>
-        </w:rPr>
-      </w:r>
-      <w:r>
-        <w:rPr>
-          <w:rFonts w:ascii="Times New Roman" w:hAnsi="Times New Roman" w:cs="Courier New"/>
-          <w:sz w:val="28"/>
-          <w:szCs w:val="28"/>
-          <w:lang w:val="uk-UA"/>
-        </w:rPr>
-      </w:r>
-    </w:p>
-    <w:p>
-      <w:pPr>
-        <w:pStyle w:val="625"/>
+          <w:rFonts w:ascii="Courier New" w:hAnsi="Courier New" w:cs="Courier New"/>
+          <w:sz w:val="22"/>
+          <w:szCs w:val="22"/>
+          <w:lang w:val="uk-UA"/>
+        </w:rPr>
+      </w:r>
+      <w:r>
+        <w:rPr>
+          <w:rFonts w:ascii="Courier New" w:hAnsi="Courier New" w:cs="Courier New"/>
+          <w:sz w:val="22"/>
+          <w:szCs w:val="22"/>
+          <w:lang w:val="uk-UA"/>
+        </w:rPr>
+      </w:r>
+    </w:p>
+    <w:p>
+      <w:pPr>
         <w:jc w:val="left"/>
       </w:pPr>
       <w:r>
         <w:rPr>
-          <w:rFonts w:ascii="Times New Roman" w:hAnsi="Times New Roman" w:cs="Courier New"/>
-          <w:sz w:val="28"/>
-          <w:szCs w:val="28"/>
+          <w:rFonts w:ascii="Courier New" w:hAnsi="Courier New" w:cs="Courier New"/>
+          <w:sz w:val="22"/>
+          <w:szCs w:val="22"/>
           <w:lang w:val="uk-UA"/>
         </w:rPr>
         <w:tab/>
@@ -1941,23 +1925,22 @@
       </w:r>
       <w:r>
         <w:rPr>
-          <w:rFonts w:ascii="Times New Roman" w:hAnsi="Times New Roman" w:cs="Courier New"/>
-          <w:sz w:val="28"/>
-          <w:szCs w:val="28"/>
-          <w:lang w:val="uk-UA"/>
-        </w:rPr>
-      </w:r>
-    </w:p>
-    <w:p>
-      <w:pPr>
-        <w:pStyle w:val="625"/>
+          <w:rFonts w:ascii="Courier New" w:hAnsi="Courier New" w:cs="Courier New"/>
+          <w:sz w:val="22"/>
+          <w:szCs w:val="22"/>
+          <w:lang w:val="uk-UA"/>
+        </w:rPr>
+      </w:r>
+    </w:p>
+    <w:p>
+      <w:pPr>
         <w:jc w:val="left"/>
       </w:pPr>
       <w:r>
         <w:rPr>
-          <w:rFonts w:ascii="Times New Roman" w:hAnsi="Times New Roman" w:cs="Courier New"/>
-          <w:sz w:val="28"/>
-          <w:szCs w:val="28"/>
+          <w:rFonts w:ascii="Courier New" w:hAnsi="Courier New" w:cs="Courier New"/>
+          <w:sz w:val="22"/>
+          <w:szCs w:val="22"/>
           <w:lang w:val="uk-UA"/>
         </w:rPr>
         <w:tab/>
@@ -1966,23 +1949,46 @@
       </w:r>
       <w:r>
         <w:rPr>
-          <w:rFonts w:ascii="Times New Roman" w:hAnsi="Times New Roman" w:cs="Courier New"/>
-          <w:sz w:val="28"/>
-          <w:szCs w:val="28"/>
-          <w:lang w:val="uk-UA"/>
-        </w:rPr>
-      </w:r>
-    </w:p>
-    <w:p>
-      <w:pPr>
-        <w:pStyle w:val="625"/>
+          <w:rFonts w:ascii="Courier New" w:hAnsi="Courier New" w:cs="Courier New"/>
+          <w:sz w:val="22"/>
+          <w:szCs w:val="22"/>
+          <w:lang w:val="uk-UA"/>
+        </w:rPr>
+      </w:r>
+    </w:p>
+    <w:p>
+      <w:pPr>
         <w:jc w:val="left"/>
       </w:pPr>
       <w:r>
         <w:rPr>
-          <w:rFonts w:ascii="Times New Roman" w:hAnsi="Times New Roman" w:cs="Courier New"/>
-          <w:sz w:val="28"/>
-          <w:szCs w:val="28"/>
+          <w:rFonts w:ascii="Courier New" w:hAnsi="Courier New" w:cs="Courier New"/>
+          <w:sz w:val="22"/>
+          <w:szCs w:val="22"/>
+          <w:lang w:val="uk-UA"/>
+        </w:rPr>
+        <w:tab/>
+        <w:tab/>
+        <w:t xml:space="preserve">if(ZERO_OR_NULL_PTR(list)) goto clean_up;</w:t>
+      </w:r>
+      <w:r>
+        <w:rPr>
+          <w:rFonts w:ascii="Courier New" w:hAnsi="Courier New" w:cs="Courier New"/>
+          <w:sz w:val="22"/>
+          <w:szCs w:val="22"/>
+          <w:lang w:val="uk-UA"/>
+        </w:rPr>
+      </w:r>
+    </w:p>
+    <w:p>
+      <w:pPr>
+        <w:jc w:val="left"/>
+      </w:pPr>
+      <w:r>
+        <w:rPr>
+          <w:rFonts w:ascii="Courier New" w:hAnsi="Courier New" w:cs="Courier New"/>
+          <w:sz w:val="22"/>
+          <w:szCs w:val="22"/>
           <w:lang w:val="uk-UA"/>
         </w:rPr>
         <w:tab/>
@@ -1991,23 +1997,22 @@
       </w:r>
       <w:r>
         <w:rPr>
-          <w:rFonts w:ascii="Times New Roman" w:hAnsi="Times New Roman" w:cs="Courier New"/>
-          <w:sz w:val="28"/>
-          <w:szCs w:val="28"/>
-          <w:lang w:val="uk-UA"/>
-        </w:rPr>
-      </w:r>
-    </w:p>
-    <w:p>
-      <w:pPr>
-        <w:pStyle w:val="625"/>
+          <w:rFonts w:ascii="Courier New" w:hAnsi="Courier New" w:cs="Courier New"/>
+          <w:sz w:val="22"/>
+          <w:szCs w:val="22"/>
+          <w:lang w:val="uk-UA"/>
+        </w:rPr>
+      </w:r>
+    </w:p>
+    <w:p>
+      <w:pPr>
         <w:jc w:val="left"/>
       </w:pPr>
       <w:r>
         <w:rPr>
-          <w:rFonts w:ascii="Times New Roman" w:hAnsi="Times New Roman" w:cs="Courier New"/>
-          <w:sz w:val="28"/>
-          <w:szCs w:val="28"/>
+          <w:rFonts w:ascii="Courier New" w:hAnsi="Courier New" w:cs="Courier New"/>
+          <w:sz w:val="22"/>
+          <w:szCs w:val="22"/>
           <w:lang w:val="uk-UA"/>
         </w:rPr>
         <w:tab/>
@@ -2016,23 +2021,22 @@
       </w:r>
       <w:r>
         <w:rPr>
-          <w:rFonts w:ascii="Times New Roman" w:hAnsi="Times New Roman" w:cs="Courier New"/>
-          <w:sz w:val="28"/>
-          <w:szCs w:val="28"/>
-          <w:lang w:val="uk-UA"/>
-        </w:rPr>
-      </w:r>
-    </w:p>
-    <w:p>
-      <w:pPr>
-        <w:pStyle w:val="625"/>
+          <w:rFonts w:ascii="Courier New" w:hAnsi="Courier New" w:cs="Courier New"/>
+          <w:sz w:val="22"/>
+          <w:szCs w:val="22"/>
+          <w:lang w:val="uk-UA"/>
+        </w:rPr>
+      </w:r>
+    </w:p>
+    <w:p>
+      <w:pPr>
         <w:jc w:val="left"/>
       </w:pPr>
       <w:r>
         <w:rPr>
-          <w:rFonts w:ascii="Times New Roman" w:hAnsi="Times New Roman" w:cs="Courier New"/>
-          <w:sz w:val="28"/>
-          <w:szCs w:val="28"/>
+          <w:rFonts w:ascii="Courier New" w:hAnsi="Courier New" w:cs="Courier New"/>
+          <w:sz w:val="22"/>
+          <w:szCs w:val="22"/>
           <w:lang w:val="uk-UA"/>
         </w:rPr>
         <w:tab/>
@@ -2041,48 +2045,22 @@
       </w:r>
       <w:r>
         <w:rPr>
-          <w:rFonts w:ascii="Times New Roman" w:hAnsi="Times New Roman" w:cs="Courier New"/>
-          <w:sz w:val="28"/>
-          <w:szCs w:val="28"/>
-          <w:lang w:val="uk-UA"/>
-        </w:rPr>
-      </w:r>
-    </w:p>
-    <w:p>
-      <w:pPr>
-        <w:pStyle w:val="625"/>
+          <w:rFonts w:ascii="Courier New" w:hAnsi="Courier New" w:cs="Courier New"/>
+          <w:sz w:val="22"/>
+          <w:szCs w:val="22"/>
+          <w:lang w:val="uk-UA"/>
+        </w:rPr>
+      </w:r>
+    </w:p>
+    <w:p>
+      <w:pPr>
         <w:jc w:val="left"/>
       </w:pPr>
       <w:r>
         <w:rPr>
-          <w:rFonts w:ascii="Times New Roman" w:hAnsi="Times New Roman" w:cs="Courier New"/>
-          <w:sz w:val="28"/>
-          <w:szCs w:val="28"/>
-          <w:lang w:val="uk-UA"/>
-        </w:rPr>
-        <w:tab/>
-        <w:tab/>
-        <w:t xml:space="preserve">INIT_LIST_HEAD(&amp;list-&gt;node);</w:t>
-      </w:r>
-      <w:r>
-        <w:rPr>
-          <w:rFonts w:ascii="Times New Roman" w:hAnsi="Times New Roman" w:cs="Courier New"/>
-          <w:sz w:val="28"/>
-          <w:szCs w:val="28"/>
-          <w:lang w:val="uk-UA"/>
-        </w:rPr>
-      </w:r>
-    </w:p>
-    <w:p>
-      <w:pPr>
-        <w:pStyle w:val="625"/>
-        <w:jc w:val="left"/>
-      </w:pPr>
-      <w:r>
-        <w:rPr>
-          <w:rFonts w:ascii="Times New Roman" w:hAnsi="Times New Roman" w:cs="Courier New"/>
-          <w:sz w:val="28"/>
-          <w:szCs w:val="28"/>
+          <w:rFonts w:ascii="Courier New" w:hAnsi="Courier New" w:cs="Courier New"/>
+          <w:sz w:val="22"/>
+          <w:szCs w:val="22"/>
           <w:lang w:val="uk-UA"/>
         </w:rPr>
         <w:tab/>
@@ -2091,23 +2069,22 @@
       </w:r>
       <w:r>
         <w:rPr>
-          <w:rFonts w:ascii="Times New Roman" w:hAnsi="Times New Roman" w:cs="Courier New"/>
-          <w:sz w:val="28"/>
-          <w:szCs w:val="28"/>
-          <w:lang w:val="uk-UA"/>
-        </w:rPr>
-      </w:r>
-    </w:p>
-    <w:p>
-      <w:pPr>
-        <w:pStyle w:val="625"/>
+          <w:rFonts w:ascii="Courier New" w:hAnsi="Courier New" w:cs="Courier New"/>
+          <w:sz w:val="22"/>
+          <w:szCs w:val="22"/>
+          <w:lang w:val="uk-UA"/>
+        </w:rPr>
+      </w:r>
+    </w:p>
+    <w:p>
+      <w:pPr>
         <w:jc w:val="left"/>
       </w:pPr>
       <w:r>
         <w:rPr>
-          <w:rFonts w:ascii="Times New Roman" w:hAnsi="Times New Roman" w:cs="Courier New"/>
-          <w:sz w:val="28"/>
-          <w:szCs w:val="28"/>
+          <w:rFonts w:ascii="Courier New" w:hAnsi="Courier New" w:cs="Courier New"/>
+          <w:sz w:val="22"/>
+          <w:szCs w:val="22"/>
           <w:lang w:val="uk-UA"/>
         </w:rPr>
         <w:tab/>
@@ -2115,23 +2092,22 @@
       </w:r>
       <w:r>
         <w:rPr>
-          <w:rFonts w:ascii="Times New Roman" w:hAnsi="Times New Roman" w:cs="Courier New"/>
-          <w:sz w:val="28"/>
-          <w:szCs w:val="28"/>
-          <w:lang w:val="uk-UA"/>
-        </w:rPr>
-      </w:r>
-    </w:p>
-    <w:p>
-      <w:pPr>
-        <w:pStyle w:val="625"/>
+          <w:rFonts w:ascii="Courier New" w:hAnsi="Courier New" w:cs="Courier New"/>
+          <w:sz w:val="22"/>
+          <w:szCs w:val="22"/>
+          <w:lang w:val="uk-UA"/>
+        </w:rPr>
+      </w:r>
+    </w:p>
+    <w:p>
+      <w:pPr>
         <w:jc w:val="left"/>
       </w:pPr>
       <w:r>
         <w:rPr>
-          <w:rFonts w:ascii="Times New Roman" w:hAnsi="Times New Roman" w:cs="Courier New"/>
-          <w:sz w:val="28"/>
-          <w:szCs w:val="28"/>
+          <w:rFonts w:ascii="Courier New" w:hAnsi="Courier New" w:cs="Courier New"/>
+          <w:sz w:val="22"/>
+          <w:szCs w:val="22"/>
           <w:lang w:val="uk-UA"/>
         </w:rPr>
         <w:tab/>
@@ -2139,159 +2115,335 @@
       </w:r>
       <w:r>
         <w:rPr>
-          <w:rFonts w:ascii="Times New Roman" w:hAnsi="Times New Roman" w:cs="Courier New"/>
-          <w:sz w:val="28"/>
-          <w:szCs w:val="28"/>
-          <w:lang w:val="uk-UA"/>
-        </w:rPr>
-      </w:r>
-    </w:p>
-    <w:p>
-      <w:pPr>
-        <w:pStyle w:val="625"/>
+          <w:rFonts w:ascii="Courier New" w:hAnsi="Courier New" w:cs="Courier New"/>
+          <w:sz w:val="22"/>
+          <w:szCs w:val="22"/>
+          <w:lang w:val="uk-UA"/>
+        </w:rPr>
+      </w:r>
+    </w:p>
+    <w:p>
+      <w:pPr>
         <w:jc w:val="left"/>
       </w:pPr>
       <w:r>
         <w:rPr>
-          <w:rFonts w:ascii="Times New Roman" w:hAnsi="Times New Roman" w:cs="Courier New"/>
-          <w:sz w:val="28"/>
-          <w:szCs w:val="28"/>
-          <w:lang w:val="uk-UA"/>
-        </w:rPr>
+          <w:rFonts w:ascii="Courier New" w:hAnsi="Courier New" w:cs="Courier New"/>
+          <w:sz w:val="22"/>
+          <w:szCs w:val="22"/>
+          <w:lang w:val="uk-UA"/>
+        </w:rPr>
+      </w:r>
+      <w:r>
+        <w:rPr>
+          <w:rFonts w:ascii="Courier New" w:hAnsi="Courier New" w:cs="Courier New"/>
+          <w:sz w:val="22"/>
+          <w:szCs w:val="22"/>
+          <w:lang w:val="uk-UA"/>
+        </w:rPr>
+      </w:r>
+    </w:p>
+    <w:p>
+      <w:pPr>
+        <w:jc w:val="left"/>
+      </w:pPr>
+      <w:r>
+        <w:rPr>
+          <w:rFonts w:ascii="Courier New" w:hAnsi="Courier New" w:cs="Courier New"/>
+          <w:sz w:val="22"/>
+          <w:szCs w:val="22"/>
+          <w:lang w:val="uk-UA"/>
+        </w:rPr>
+        <w:t xml:space="preserve">clean_up:</w:t>
+      </w:r>
+      <w:r>
+        <w:rPr>
+          <w:rFonts w:ascii="Courier New" w:hAnsi="Courier New" w:cs="Courier New"/>
+          <w:sz w:val="22"/>
+          <w:szCs w:val="22"/>
+          <w:lang w:val="uk-UA"/>
+        </w:rPr>
+      </w:r>
+    </w:p>
+    <w:p>
+      <w:pPr>
+        <w:jc w:val="left"/>
+      </w:pPr>
+      <w:r>
+        <w:rPr>
+          <w:rFonts w:ascii="Courier New" w:hAnsi="Courier New" w:cs="Courier New"/>
+          <w:sz w:val="22"/>
+          <w:szCs w:val="22"/>
+          <w:lang w:val="uk-UA"/>
+        </w:rPr>
+        <w:tab/>
+        <w:t xml:space="preserve">list_for_each_entry_safe(list, tmp, &amp;head_node, node) {</w:t>
+      </w:r>
+      <w:r>
+        <w:rPr>
+          <w:rFonts w:ascii="Courier New" w:hAnsi="Courier New" w:cs="Courier New"/>
+          <w:sz w:val="22"/>
+          <w:szCs w:val="22"/>
+          <w:lang w:val="uk-UA"/>
+        </w:rPr>
+      </w:r>
+    </w:p>
+    <w:p>
+      <w:pPr>
+        <w:jc w:val="left"/>
+      </w:pPr>
+      <w:r>
+        <w:rPr>
+          <w:rFonts w:ascii="Courier New" w:hAnsi="Courier New" w:cs="Courier New"/>
+          <w:sz w:val="22"/>
+          <w:szCs w:val="22"/>
+          <w:lang w:val="uk-UA"/>
+        </w:rPr>
+        <w:tab/>
+        <w:tab/>
+        <w:t xml:space="preserve">list_del(&amp;list-&gt;node);</w:t>
+      </w:r>
+      <w:r>
+        <w:rPr>
+          <w:rFonts w:ascii="Courier New" w:hAnsi="Courier New" w:cs="Courier New"/>
+          <w:sz w:val="22"/>
+          <w:szCs w:val="22"/>
+          <w:lang w:val="uk-UA"/>
+        </w:rPr>
+      </w:r>
+    </w:p>
+    <w:p>
+      <w:pPr>
+        <w:jc w:val="left"/>
+      </w:pPr>
+      <w:r>
+        <w:rPr>
+          <w:rFonts w:ascii="Courier New" w:hAnsi="Courier New" w:cs="Courier New"/>
+          <w:sz w:val="22"/>
+          <w:szCs w:val="22"/>
+          <w:lang w:val="uk-UA"/>
+        </w:rPr>
+        <w:tab/>
+        <w:tab/>
+        <w:t xml:space="preserve">kfree(list);</w:t>
+      </w:r>
+      <w:r>
+        <w:rPr>
+          <w:rFonts w:ascii="Courier New" w:hAnsi="Courier New" w:cs="Courier New"/>
+          <w:sz w:val="22"/>
+          <w:szCs w:val="22"/>
+          <w:lang w:val="uk-UA"/>
+        </w:rPr>
+      </w:r>
+    </w:p>
+    <w:p>
+      <w:pPr>
+        <w:jc w:val="left"/>
+      </w:pPr>
+      <w:r>
+        <w:rPr>
+          <w:rFonts w:ascii="Courier New" w:hAnsi="Courier New" w:cs="Courier New"/>
+          <w:sz w:val="22"/>
+          <w:szCs w:val="22"/>
+          <w:lang w:val="uk-UA"/>
+        </w:rPr>
+        <w:tab/>
         <w:t xml:space="preserve">}</w:t>
       </w:r>
       <w:r>
         <w:rPr>
-          <w:rFonts w:ascii="Times New Roman" w:hAnsi="Times New Roman" w:cs="Courier New"/>
-          <w:sz w:val="28"/>
-          <w:szCs w:val="28"/>
-          <w:lang w:val="uk-UA"/>
-        </w:rPr>
-      </w:r>
-    </w:p>
-    <w:p>
-      <w:pPr>
-        <w:pStyle w:val="625"/>
+          <w:rFonts w:ascii="Courier New" w:hAnsi="Courier New" w:cs="Courier New"/>
+          <w:sz w:val="22"/>
+          <w:szCs w:val="22"/>
+          <w:lang w:val="uk-UA"/>
+        </w:rPr>
+      </w:r>
+    </w:p>
+    <w:p>
+      <w:pPr>
         <w:jc w:val="left"/>
       </w:pPr>
       <w:r>
         <w:rPr>
-          <w:rFonts w:ascii="Times New Roman" w:hAnsi="Times New Roman" w:cs="Courier New"/>
-          <w:sz w:val="28"/>
-          <w:szCs w:val="28"/>
+          <w:rFonts w:ascii="Courier New" w:hAnsi="Courier New" w:cs="Courier New"/>
+          <w:sz w:val="22"/>
+          <w:szCs w:val="22"/>
+          <w:lang w:val="uk-UA"/>
+        </w:rPr>
+        <w:tab/>
+        <w:t xml:space="preserve">pr_err("ERROR! Memory is out\n");</w:t>
+      </w:r>
+      <w:r>
+        <w:rPr>
+          <w:rFonts w:ascii="Courier New" w:hAnsi="Courier New" w:cs="Courier New"/>
+          <w:sz w:val="22"/>
+          <w:szCs w:val="22"/>
+          <w:lang w:val="uk-UA"/>
+        </w:rPr>
+      </w:r>
+    </w:p>
+    <w:p>
+      <w:pPr>
+        <w:jc w:val="left"/>
+      </w:pPr>
+      <w:r>
+        <w:rPr>
+          <w:rFonts w:ascii="Courier New" w:hAnsi="Courier New" w:cs="Courier New"/>
+          <w:sz w:val="22"/>
+          <w:szCs w:val="22"/>
+          <w:lang w:val="uk-UA"/>
+        </w:rPr>
+        <w:tab/>
+        <w:t xml:space="preserve">return -1;</w:t>
+      </w:r>
+      <w:r>
+        <w:rPr>
+          <w:rFonts w:ascii="Courier New" w:hAnsi="Courier New" w:cs="Courier New"/>
+          <w:sz w:val="22"/>
+          <w:szCs w:val="22"/>
+          <w:lang w:val="uk-UA"/>
+        </w:rPr>
+      </w:r>
+    </w:p>
+    <w:p>
+      <w:pPr>
+        <w:jc w:val="left"/>
+      </w:pPr>
+      <w:r>
+        <w:rPr>
+          <w:rFonts w:ascii="Courier New" w:hAnsi="Courier New" w:cs="Courier New"/>
+          <w:sz w:val="22"/>
+          <w:szCs w:val="22"/>
+          <w:lang w:val="uk-UA"/>
+        </w:rPr>
+        <w:t xml:space="preserve">}</w:t>
+      </w:r>
+      <w:r>
+        <w:rPr>
+          <w:rFonts w:ascii="Courier New" w:hAnsi="Courier New" w:cs="Courier New"/>
+          <w:sz w:val="22"/>
+          <w:szCs w:val="22"/>
+          <w:lang w:val="uk-UA"/>
+        </w:rPr>
+      </w:r>
+    </w:p>
+    <w:p>
+      <w:pPr>
+        <w:jc w:val="left"/>
+      </w:pPr>
+      <w:r>
+        <w:rPr>
+          <w:rFonts w:ascii="Courier New" w:hAnsi="Courier New" w:cs="Courier New"/>
+          <w:sz w:val="22"/>
+          <w:szCs w:val="22"/>
           <w:lang w:val="uk-UA"/>
         </w:rPr>
         <w:t xml:space="preserve">EXPORT_SYMBOL(print_hello);</w:t>
       </w:r>
       <w:r>
         <w:rPr>
-          <w:rFonts w:ascii="Times New Roman" w:hAnsi="Times New Roman" w:cs="Courier New"/>
-          <w:sz w:val="28"/>
-          <w:szCs w:val="28"/>
-          <w:lang w:val="uk-UA"/>
-        </w:rPr>
-      </w:r>
-    </w:p>
-    <w:p>
-      <w:pPr>
-        <w:pStyle w:val="625"/>
+          <w:rFonts w:ascii="Courier New" w:hAnsi="Courier New" w:cs="Courier New"/>
+          <w:sz w:val="22"/>
+          <w:szCs w:val="22"/>
+          <w:lang w:val="uk-UA"/>
+        </w:rPr>
+      </w:r>
+    </w:p>
+    <w:p>
+      <w:pPr>
         <w:jc w:val="left"/>
       </w:pPr>
       <w:r>
         <w:rPr>
-          <w:rFonts w:ascii="Times New Roman" w:hAnsi="Times New Roman" w:cs="Courier New"/>
-          <w:sz w:val="28"/>
-          <w:szCs w:val="28"/>
-          <w:lang w:val="uk-UA"/>
-        </w:rPr>
-      </w:r>
-      <w:r>
-        <w:rPr>
-          <w:rFonts w:ascii="Times New Roman" w:hAnsi="Times New Roman" w:cs="Courier New"/>
-          <w:sz w:val="28"/>
-          <w:szCs w:val="28"/>
-          <w:lang w:val="uk-UA"/>
-        </w:rPr>
-      </w:r>
-    </w:p>
-    <w:p>
-      <w:pPr>
-        <w:pStyle w:val="625"/>
+          <w:rFonts w:ascii="Courier New" w:hAnsi="Courier New" w:cs="Courier New"/>
+          <w:sz w:val="22"/>
+          <w:szCs w:val="22"/>
+          <w:lang w:val="uk-UA"/>
+        </w:rPr>
+      </w:r>
+      <w:r>
+        <w:rPr>
+          <w:rFonts w:ascii="Courier New" w:hAnsi="Courier New" w:cs="Courier New"/>
+          <w:sz w:val="22"/>
+          <w:szCs w:val="22"/>
+          <w:lang w:val="uk-UA"/>
+        </w:rPr>
+      </w:r>
+    </w:p>
+    <w:p>
+      <w:pPr>
         <w:jc w:val="left"/>
       </w:pPr>
       <w:r>
         <w:rPr>
-          <w:rFonts w:ascii="Times New Roman" w:hAnsi="Times New Roman" w:cs="Courier New"/>
-          <w:sz w:val="28"/>
-          <w:szCs w:val="28"/>
-          <w:lang w:val="uk-UA"/>
-        </w:rPr>
-      </w:r>
-      <w:r>
-        <w:rPr>
-          <w:rFonts w:ascii="Times New Roman" w:hAnsi="Times New Roman" w:cs="Courier New"/>
-          <w:sz w:val="28"/>
-          <w:szCs w:val="28"/>
-          <w:lang w:val="uk-UA"/>
-        </w:rPr>
-      </w:r>
-    </w:p>
-    <w:p>
-      <w:pPr>
-        <w:pStyle w:val="625"/>
+          <w:rFonts w:ascii="Courier New" w:hAnsi="Courier New" w:cs="Courier New"/>
+          <w:sz w:val="22"/>
+          <w:szCs w:val="22"/>
+          <w:lang w:val="uk-UA"/>
+        </w:rPr>
+      </w:r>
+      <w:r>
+        <w:rPr>
+          <w:rFonts w:ascii="Courier New" w:hAnsi="Courier New" w:cs="Courier New"/>
+          <w:sz w:val="22"/>
+          <w:szCs w:val="22"/>
+          <w:lang w:val="uk-UA"/>
+        </w:rPr>
+      </w:r>
+    </w:p>
+    <w:p>
+      <w:pPr>
         <w:jc w:val="left"/>
       </w:pPr>
       <w:r>
         <w:rPr>
-          <w:rFonts w:ascii="Times New Roman" w:hAnsi="Times New Roman" w:cs="Courier New"/>
-          <w:sz w:val="28"/>
-          <w:szCs w:val="28"/>
+          <w:rFonts w:ascii="Courier New" w:hAnsi="Courier New" w:cs="Courier New"/>
+          <w:sz w:val="22"/>
+          <w:szCs w:val="22"/>
           <w:lang w:val="uk-UA"/>
         </w:rPr>
         <w:t xml:space="preserve">static int __init init_hello(void)</w:t>
       </w:r>
       <w:r>
         <w:rPr>
-          <w:rFonts w:ascii="Times New Roman" w:hAnsi="Times New Roman" w:cs="Courier New"/>
-          <w:sz w:val="28"/>
-          <w:szCs w:val="28"/>
-          <w:lang w:val="uk-UA"/>
-        </w:rPr>
-      </w:r>
-    </w:p>
-    <w:p>
-      <w:pPr>
-        <w:pStyle w:val="625"/>
+          <w:rFonts w:ascii="Courier New" w:hAnsi="Courier New" w:cs="Courier New"/>
+          <w:sz w:val="22"/>
+          <w:szCs w:val="22"/>
+          <w:lang w:val="uk-UA"/>
+        </w:rPr>
+      </w:r>
+    </w:p>
+    <w:p>
+      <w:pPr>
         <w:jc w:val="left"/>
       </w:pPr>
       <w:r>
         <w:rPr>
-          <w:rFonts w:ascii="Times New Roman" w:hAnsi="Times New Roman" w:cs="Courier New"/>
-          <w:sz w:val="28"/>
-          <w:szCs w:val="28"/>
+          <w:rFonts w:ascii="Courier New" w:hAnsi="Courier New" w:cs="Courier New"/>
+          <w:sz w:val="22"/>
+          <w:szCs w:val="22"/>
           <w:lang w:val="uk-UA"/>
         </w:rPr>
         <w:t xml:space="preserve">{</w:t>
       </w:r>
       <w:r>
         <w:rPr>
-          <w:rFonts w:ascii="Times New Roman" w:hAnsi="Times New Roman" w:cs="Courier New"/>
-          <w:sz w:val="28"/>
-          <w:szCs w:val="28"/>
-          <w:lang w:val="uk-UA"/>
-        </w:rPr>
-      </w:r>
-    </w:p>
-    <w:p>
-      <w:pPr>
-        <w:pStyle w:val="625"/>
+          <w:rFonts w:ascii="Courier New" w:hAnsi="Courier New" w:cs="Courier New"/>
+          <w:sz w:val="22"/>
+          <w:szCs w:val="22"/>
+          <w:lang w:val="uk-UA"/>
+        </w:rPr>
+      </w:r>
+    </w:p>
+    <w:p>
+      <w:pPr>
         <w:jc w:val="left"/>
       </w:pPr>
       <w:r>
         <w:rPr>
-          <w:rFonts w:ascii="Times New Roman" w:hAnsi="Times New Roman" w:cs="Courier New"/>
-          <w:sz w:val="28"/>
-          <w:szCs w:val="28"/>
+          <w:rFonts w:ascii="Courier New" w:hAnsi="Courier New" w:cs="Courier New"/>
+          <w:sz w:val="22"/>
+          <w:szCs w:val="22"/>
           <w:lang w:val="uk-UA"/>
         </w:rPr>
         <w:tab/>
@@ -2299,23 +2451,22 @@
       </w:r>
       <w:r>
         <w:rPr>
-          <w:rFonts w:ascii="Times New Roman" w:hAnsi="Times New Roman" w:cs="Courier New"/>
-          <w:sz w:val="28"/>
-          <w:szCs w:val="28"/>
-          <w:lang w:val="uk-UA"/>
-        </w:rPr>
-      </w:r>
-    </w:p>
-    <w:p>
-      <w:pPr>
-        <w:pStyle w:val="625"/>
+          <w:rFonts w:ascii="Courier New" w:hAnsi="Courier New" w:cs="Courier New"/>
+          <w:sz w:val="22"/>
+          <w:szCs w:val="22"/>
+          <w:lang w:val="uk-UA"/>
+        </w:rPr>
+      </w:r>
+    </w:p>
+    <w:p>
+      <w:pPr>
         <w:jc w:val="left"/>
       </w:pPr>
       <w:r>
         <w:rPr>
-          <w:rFonts w:ascii="Times New Roman" w:hAnsi="Times New Roman" w:cs="Courier New"/>
-          <w:sz w:val="28"/>
-          <w:szCs w:val="28"/>
+          <w:rFonts w:ascii="Courier New" w:hAnsi="Courier New" w:cs="Courier New"/>
+          <w:sz w:val="22"/>
+          <w:szCs w:val="22"/>
           <w:lang w:val="uk-UA"/>
         </w:rPr>
         <w:tab/>
@@ -2323,136 +2474,130 @@
       </w:r>
       <w:r>
         <w:rPr>
-          <w:rFonts w:ascii="Times New Roman" w:hAnsi="Times New Roman" w:cs="Courier New"/>
-          <w:sz w:val="28"/>
-          <w:szCs w:val="28"/>
-          <w:lang w:val="uk-UA"/>
-        </w:rPr>
-      </w:r>
-    </w:p>
-    <w:p>
-      <w:pPr>
-        <w:pStyle w:val="625"/>
+          <w:rFonts w:ascii="Courier New" w:hAnsi="Courier New" w:cs="Courier New"/>
+          <w:sz w:val="22"/>
+          <w:szCs w:val="22"/>
+          <w:lang w:val="uk-UA"/>
+        </w:rPr>
+      </w:r>
+    </w:p>
+    <w:p>
+      <w:pPr>
         <w:jc w:val="left"/>
       </w:pPr>
       <w:r>
         <w:rPr>
-          <w:rFonts w:ascii="Times New Roman" w:hAnsi="Times New Roman" w:cs="Courier New"/>
-          <w:sz w:val="28"/>
-          <w:szCs w:val="28"/>
+          <w:rFonts w:ascii="Courier New" w:hAnsi="Courier New" w:cs="Courier New"/>
+          <w:sz w:val="22"/>
+          <w:szCs w:val="22"/>
           <w:lang w:val="uk-UA"/>
         </w:rPr>
         <w:t xml:space="preserve">}</w:t>
       </w:r>
       <w:r>
         <w:rPr>
-          <w:rFonts w:ascii="Times New Roman" w:hAnsi="Times New Roman" w:cs="Courier New"/>
-          <w:sz w:val="28"/>
-          <w:szCs w:val="28"/>
-          <w:lang w:val="uk-UA"/>
-        </w:rPr>
-      </w:r>
-    </w:p>
-    <w:p>
-      <w:pPr>
-        <w:pStyle w:val="625"/>
+          <w:rFonts w:ascii="Courier New" w:hAnsi="Courier New" w:cs="Courier New"/>
+          <w:sz w:val="22"/>
+          <w:szCs w:val="22"/>
+          <w:lang w:val="uk-UA"/>
+        </w:rPr>
+      </w:r>
+    </w:p>
+    <w:p>
+      <w:pPr>
         <w:jc w:val="left"/>
       </w:pPr>
       <w:r>
         <w:rPr>
-          <w:rFonts w:ascii="Times New Roman" w:hAnsi="Times New Roman" w:cs="Courier New"/>
-          <w:sz w:val="28"/>
-          <w:szCs w:val="28"/>
-          <w:lang w:val="uk-UA"/>
-        </w:rPr>
-      </w:r>
-      <w:r>
-        <w:rPr>
-          <w:rFonts w:ascii="Times New Roman" w:hAnsi="Times New Roman" w:cs="Courier New"/>
-          <w:sz w:val="28"/>
-          <w:szCs w:val="28"/>
-          <w:lang w:val="uk-UA"/>
-        </w:rPr>
-      </w:r>
-    </w:p>
-    <w:p>
-      <w:pPr>
-        <w:pStyle w:val="625"/>
+          <w:rFonts w:ascii="Courier New" w:hAnsi="Courier New" w:cs="Courier New"/>
+          <w:sz w:val="22"/>
+          <w:szCs w:val="22"/>
+          <w:lang w:val="uk-UA"/>
+        </w:rPr>
+      </w:r>
+      <w:r>
+        <w:rPr>
+          <w:rFonts w:ascii="Courier New" w:hAnsi="Courier New" w:cs="Courier New"/>
+          <w:sz w:val="22"/>
+          <w:szCs w:val="22"/>
+          <w:lang w:val="uk-UA"/>
+        </w:rPr>
+      </w:r>
+    </w:p>
+    <w:p>
+      <w:pPr>
         <w:jc w:val="left"/>
       </w:pPr>
       <w:r>
         <w:rPr>
-          <w:rFonts w:ascii="Times New Roman" w:hAnsi="Times New Roman" w:cs="Courier New"/>
-          <w:sz w:val="28"/>
-          <w:szCs w:val="28"/>
-          <w:lang w:val="uk-UA"/>
-        </w:rPr>
-      </w:r>
-      <w:r>
-        <w:rPr>
-          <w:rFonts w:ascii="Times New Roman" w:hAnsi="Times New Roman" w:cs="Courier New"/>
-          <w:sz w:val="28"/>
-          <w:szCs w:val="28"/>
-          <w:lang w:val="uk-UA"/>
-        </w:rPr>
-      </w:r>
-    </w:p>
-    <w:p>
-      <w:pPr>
-        <w:pStyle w:val="625"/>
+          <w:rFonts w:ascii="Courier New" w:hAnsi="Courier New" w:cs="Courier New"/>
+          <w:sz w:val="22"/>
+          <w:szCs w:val="22"/>
+          <w:lang w:val="uk-UA"/>
+        </w:rPr>
+      </w:r>
+      <w:r>
+        <w:rPr>
+          <w:rFonts w:ascii="Courier New" w:hAnsi="Courier New" w:cs="Courier New"/>
+          <w:sz w:val="22"/>
+          <w:szCs w:val="22"/>
+          <w:lang w:val="uk-UA"/>
+        </w:rPr>
+      </w:r>
+    </w:p>
+    <w:p>
+      <w:pPr>
         <w:jc w:val="left"/>
       </w:pPr>
       <w:r>
         <w:rPr>
-          <w:rFonts w:ascii="Times New Roman" w:hAnsi="Times New Roman" w:cs="Courier New"/>
-          <w:sz w:val="28"/>
-          <w:szCs w:val="28"/>
+          <w:rFonts w:ascii="Courier New" w:hAnsi="Courier New" w:cs="Courier New"/>
+          <w:sz w:val="22"/>
+          <w:szCs w:val="22"/>
           <w:lang w:val="uk-UA"/>
         </w:rPr>
         <w:t xml:space="preserve">static void __exit exit_hello(void)</w:t>
       </w:r>
       <w:r>
         <w:rPr>
-          <w:rFonts w:ascii="Times New Roman" w:hAnsi="Times New Roman" w:cs="Courier New"/>
-          <w:sz w:val="28"/>
-          <w:szCs w:val="28"/>
-          <w:lang w:val="uk-UA"/>
-        </w:rPr>
-      </w:r>
-    </w:p>
-    <w:p>
-      <w:pPr>
-        <w:pStyle w:val="625"/>
+          <w:rFonts w:ascii="Courier New" w:hAnsi="Courier New" w:cs="Courier New"/>
+          <w:sz w:val="22"/>
+          <w:szCs w:val="22"/>
+          <w:lang w:val="uk-UA"/>
+        </w:rPr>
+      </w:r>
+    </w:p>
+    <w:p>
+      <w:pPr>
         <w:jc w:val="left"/>
       </w:pPr>
       <w:r>
         <w:rPr>
-          <w:rFonts w:ascii="Times New Roman" w:hAnsi="Times New Roman" w:cs="Courier New"/>
-          <w:sz w:val="28"/>
-          <w:szCs w:val="28"/>
+          <w:rFonts w:ascii="Courier New" w:hAnsi="Courier New" w:cs="Courier New"/>
+          <w:sz w:val="22"/>
+          <w:szCs w:val="22"/>
           <w:lang w:val="uk-UA"/>
         </w:rPr>
         <w:t xml:space="preserve">{</w:t>
       </w:r>
       <w:r>
         <w:rPr>
-          <w:rFonts w:ascii="Times New Roman" w:hAnsi="Times New Roman" w:cs="Courier New"/>
-          <w:sz w:val="28"/>
-          <w:szCs w:val="28"/>
-          <w:lang w:val="uk-UA"/>
-        </w:rPr>
-      </w:r>
-    </w:p>
-    <w:p>
-      <w:pPr>
-        <w:pStyle w:val="625"/>
+          <w:rFonts w:ascii="Courier New" w:hAnsi="Courier New" w:cs="Courier New"/>
+          <w:sz w:val="22"/>
+          <w:szCs w:val="22"/>
+          <w:lang w:val="uk-UA"/>
+        </w:rPr>
+      </w:r>
+    </w:p>
+    <w:p>
+      <w:pPr>
         <w:jc w:val="left"/>
       </w:pPr>
       <w:r>
         <w:rPr>
-          <w:rFonts w:ascii="Times New Roman" w:hAnsi="Times New Roman" w:cs="Courier New"/>
-          <w:sz w:val="28"/>
-          <w:szCs w:val="28"/>
+          <w:rFonts w:ascii="Courier New" w:hAnsi="Courier New" w:cs="Courier New"/>
+          <w:sz w:val="22"/>
+          <w:szCs w:val="22"/>
           <w:lang w:val="uk-UA"/>
         </w:rPr>
         <w:tab/>
@@ -2460,45 +2605,43 @@
       </w:r>
       <w:r>
         <w:rPr>
-          <w:rFonts w:ascii="Times New Roman" w:hAnsi="Times New Roman" w:cs="Courier New"/>
-          <w:sz w:val="28"/>
-          <w:szCs w:val="28"/>
-          <w:lang w:val="uk-UA"/>
-        </w:rPr>
-      </w:r>
-    </w:p>
-    <w:p>
-      <w:pPr>
-        <w:pStyle w:val="625"/>
+          <w:rFonts w:ascii="Courier New" w:hAnsi="Courier New" w:cs="Courier New"/>
+          <w:sz w:val="22"/>
+          <w:szCs w:val="22"/>
+          <w:lang w:val="uk-UA"/>
+        </w:rPr>
+      </w:r>
+    </w:p>
+    <w:p>
+      <w:pPr>
         <w:jc w:val="left"/>
       </w:pPr>
       <w:r>
         <w:rPr>
-          <w:rFonts w:ascii="Times New Roman" w:hAnsi="Times New Roman" w:cs="Courier New"/>
-          <w:sz w:val="28"/>
-          <w:szCs w:val="28"/>
-          <w:lang w:val="uk-UA"/>
-        </w:rPr>
-      </w:r>
-      <w:r>
-        <w:rPr>
-          <w:rFonts w:ascii="Times New Roman" w:hAnsi="Times New Roman" w:cs="Courier New"/>
-          <w:sz w:val="28"/>
-          <w:szCs w:val="28"/>
-          <w:lang w:val="uk-UA"/>
-        </w:rPr>
-      </w:r>
-    </w:p>
-    <w:p>
-      <w:pPr>
-        <w:pStyle w:val="625"/>
+          <w:rFonts w:ascii="Courier New" w:hAnsi="Courier New" w:cs="Courier New"/>
+          <w:sz w:val="22"/>
+          <w:szCs w:val="22"/>
+          <w:lang w:val="uk-UA"/>
+        </w:rPr>
+      </w:r>
+      <w:r>
+        <w:rPr>
+          <w:rFonts w:ascii="Courier New" w:hAnsi="Courier New" w:cs="Courier New"/>
+          <w:sz w:val="22"/>
+          <w:szCs w:val="22"/>
+          <w:lang w:val="uk-UA"/>
+        </w:rPr>
+      </w:r>
+    </w:p>
+    <w:p>
+      <w:pPr>
         <w:jc w:val="left"/>
       </w:pPr>
       <w:r>
         <w:rPr>
-          <w:rFonts w:ascii="Times New Roman" w:hAnsi="Times New Roman" w:cs="Courier New"/>
-          <w:sz w:val="28"/>
-          <w:szCs w:val="28"/>
+          <w:rFonts w:ascii="Courier New" w:hAnsi="Courier New" w:cs="Courier New"/>
+          <w:sz w:val="22"/>
+          <w:szCs w:val="22"/>
           <w:lang w:val="uk-UA"/>
         </w:rPr>
         <w:tab/>
@@ -2506,23 +2649,22 @@
       </w:r>
       <w:r>
         <w:rPr>
-          <w:rFonts w:ascii="Times New Roman" w:hAnsi="Times New Roman" w:cs="Courier New"/>
-          <w:sz w:val="28"/>
-          <w:szCs w:val="28"/>
-          <w:lang w:val="uk-UA"/>
-        </w:rPr>
-      </w:r>
-    </w:p>
-    <w:p>
-      <w:pPr>
-        <w:pStyle w:val="625"/>
+          <w:rFonts w:ascii="Courier New" w:hAnsi="Courier New" w:cs="Courier New"/>
+          <w:sz w:val="22"/>
+          <w:szCs w:val="22"/>
+          <w:lang w:val="uk-UA"/>
+        </w:rPr>
+      </w:r>
+    </w:p>
+    <w:p>
+      <w:pPr>
         <w:jc w:val="left"/>
       </w:pPr>
       <w:r>
         <w:rPr>
-          <w:rFonts w:ascii="Times New Roman" w:hAnsi="Times New Roman" w:cs="Courier New"/>
-          <w:sz w:val="28"/>
-          <w:szCs w:val="28"/>
+          <w:rFonts w:ascii="Courier New" w:hAnsi="Courier New" w:cs="Courier New"/>
+          <w:sz w:val="22"/>
+          <w:szCs w:val="22"/>
           <w:lang w:val="uk-UA"/>
         </w:rPr>
         <w:tab/>
@@ -2531,23 +2673,22 @@
       </w:r>
       <w:r>
         <w:rPr>
-          <w:rFonts w:ascii="Times New Roman" w:hAnsi="Times New Roman" w:cs="Courier New"/>
-          <w:sz w:val="28"/>
-          <w:szCs w:val="28"/>
-          <w:lang w:val="uk-UA"/>
-        </w:rPr>
-      </w:r>
-    </w:p>
-    <w:p>
-      <w:pPr>
-        <w:pStyle w:val="625"/>
+          <w:rFonts w:ascii="Courier New" w:hAnsi="Courier New" w:cs="Courier New"/>
+          <w:sz w:val="22"/>
+          <w:szCs w:val="22"/>
+          <w:lang w:val="uk-UA"/>
+        </w:rPr>
+      </w:r>
+    </w:p>
+    <w:p>
+      <w:pPr>
         <w:jc w:val="left"/>
       </w:pPr>
       <w:r>
         <w:rPr>
-          <w:rFonts w:ascii="Times New Roman" w:hAnsi="Times New Roman" w:cs="Courier New"/>
-          <w:sz w:val="28"/>
-          <w:szCs w:val="28"/>
+          <w:rFonts w:ascii="Courier New" w:hAnsi="Courier New" w:cs="Courier New"/>
+          <w:sz w:val="22"/>
+          <w:szCs w:val="22"/>
           <w:lang w:val="uk-UA"/>
         </w:rPr>
         <w:tab/>
@@ -2556,23 +2697,22 @@
       </w:r>
       <w:r>
         <w:rPr>
-          <w:rFonts w:ascii="Times New Roman" w:hAnsi="Times New Roman" w:cs="Courier New"/>
-          <w:sz w:val="28"/>
-          <w:szCs w:val="28"/>
-          <w:lang w:val="uk-UA"/>
-        </w:rPr>
-      </w:r>
-    </w:p>
-    <w:p>
-      <w:pPr>
-        <w:pStyle w:val="625"/>
+          <w:rFonts w:ascii="Courier New" w:hAnsi="Courier New" w:cs="Courier New"/>
+          <w:sz w:val="22"/>
+          <w:szCs w:val="22"/>
+          <w:lang w:val="uk-UA"/>
+        </w:rPr>
+      </w:r>
+    </w:p>
+    <w:p>
+      <w:pPr>
         <w:jc w:val="left"/>
       </w:pPr>
       <w:r>
         <w:rPr>
-          <w:rFonts w:ascii="Times New Roman" w:hAnsi="Times New Roman" w:cs="Courier New"/>
-          <w:sz w:val="28"/>
-          <w:szCs w:val="28"/>
+          <w:rFonts w:ascii="Courier New" w:hAnsi="Courier New" w:cs="Courier New"/>
+          <w:sz w:val="22"/>
+          <w:szCs w:val="22"/>
           <w:lang w:val="uk-UA"/>
         </w:rPr>
         <w:tab/>
@@ -2581,23 +2721,22 @@
       </w:r>
       <w:r>
         <w:rPr>
-          <w:rFonts w:ascii="Times New Roman" w:hAnsi="Times New Roman" w:cs="Courier New"/>
-          <w:sz w:val="28"/>
-          <w:szCs w:val="28"/>
-          <w:lang w:val="uk-UA"/>
-        </w:rPr>
-      </w:r>
-    </w:p>
-    <w:p>
-      <w:pPr>
-        <w:pStyle w:val="625"/>
+          <w:rFonts w:ascii="Courier New" w:hAnsi="Courier New" w:cs="Courier New"/>
+          <w:sz w:val="22"/>
+          <w:szCs w:val="22"/>
+          <w:lang w:val="uk-UA"/>
+        </w:rPr>
+      </w:r>
+    </w:p>
+    <w:p>
+      <w:pPr>
         <w:jc w:val="left"/>
       </w:pPr>
       <w:r>
         <w:rPr>
-          <w:rFonts w:ascii="Times New Roman" w:hAnsi="Times New Roman" w:cs="Courier New"/>
-          <w:sz w:val="28"/>
-          <w:szCs w:val="28"/>
+          <w:rFonts w:ascii="Courier New" w:hAnsi="Courier New" w:cs="Courier New"/>
+          <w:sz w:val="22"/>
+          <w:szCs w:val="22"/>
           <w:lang w:val="uk-UA"/>
         </w:rPr>
         <w:tab/>
@@ -2605,23 +2744,22 @@
       </w:r>
       <w:r>
         <w:rPr>
-          <w:rFonts w:ascii="Times New Roman" w:hAnsi="Times New Roman" w:cs="Courier New"/>
-          <w:sz w:val="28"/>
-          <w:szCs w:val="28"/>
-          <w:lang w:val="uk-UA"/>
-        </w:rPr>
-      </w:r>
-    </w:p>
-    <w:p>
-      <w:pPr>
-        <w:pStyle w:val="625"/>
+          <w:rFonts w:ascii="Courier New" w:hAnsi="Courier New" w:cs="Courier New"/>
+          <w:sz w:val="22"/>
+          <w:szCs w:val="22"/>
+          <w:lang w:val="uk-UA"/>
+        </w:rPr>
+      </w:r>
+    </w:p>
+    <w:p>
+      <w:pPr>
         <w:jc w:val="left"/>
       </w:pPr>
       <w:r>
         <w:rPr>
-          <w:rFonts w:ascii="Times New Roman" w:hAnsi="Times New Roman" w:cs="Courier New"/>
-          <w:sz w:val="28"/>
-          <w:szCs w:val="28"/>
+          <w:rFonts w:ascii="Courier New" w:hAnsi="Courier New" w:cs="Courier New"/>
+          <w:sz w:val="22"/>
+          <w:szCs w:val="22"/>
           <w:lang w:val="uk-UA"/>
         </w:rPr>
         <w:tab/>
@@ -2629,23 +2767,22 @@
       </w:r>
       <w:r>
         <w:rPr>
-          <w:rFonts w:ascii="Times New Roman" w:hAnsi="Times New Roman" w:cs="Courier New"/>
-          <w:sz w:val="28"/>
-          <w:szCs w:val="28"/>
-          <w:lang w:val="uk-UA"/>
-        </w:rPr>
-      </w:r>
-    </w:p>
-    <w:p>
-      <w:pPr>
-        <w:pStyle w:val="625"/>
+          <w:rFonts w:ascii="Courier New" w:hAnsi="Courier New" w:cs="Courier New"/>
+          <w:sz w:val="22"/>
+          <w:szCs w:val="22"/>
+          <w:lang w:val="uk-UA"/>
+        </w:rPr>
+      </w:r>
+    </w:p>
+    <w:p>
+      <w:pPr>
         <w:jc w:val="left"/>
       </w:pPr>
       <w:r>
         <w:rPr>
-          <w:rFonts w:ascii="Times New Roman" w:hAnsi="Times New Roman" w:cs="Courier New"/>
-          <w:sz w:val="28"/>
-          <w:szCs w:val="28"/>
+          <w:rFonts w:ascii="Courier New" w:hAnsi="Courier New" w:cs="Courier New"/>
+          <w:sz w:val="22"/>
+          <w:szCs w:val="22"/>
           <w:lang w:val="uk-UA"/>
         </w:rPr>
         <w:tab/>
@@ -2653,130 +2790,125 @@
       </w:r>
       <w:r>
         <w:rPr>
-          <w:rFonts w:ascii="Times New Roman" w:hAnsi="Times New Roman" w:cs="Courier New"/>
-          <w:sz w:val="28"/>
-          <w:szCs w:val="28"/>
-          <w:lang w:val="uk-UA"/>
-        </w:rPr>
-      </w:r>
-    </w:p>
-    <w:p>
-      <w:pPr>
-        <w:pStyle w:val="625"/>
+          <w:rFonts w:ascii="Courier New" w:hAnsi="Courier New" w:cs="Courier New"/>
+          <w:sz w:val="22"/>
+          <w:szCs w:val="22"/>
+          <w:lang w:val="uk-UA"/>
+        </w:rPr>
+      </w:r>
+    </w:p>
+    <w:p>
+      <w:pPr>
         <w:jc w:val="left"/>
       </w:pPr>
       <w:r>
         <w:rPr>
-          <w:rFonts w:ascii="Times New Roman" w:hAnsi="Times New Roman" w:cs="Courier New"/>
-          <w:sz w:val="28"/>
-          <w:szCs w:val="28"/>
+          <w:rFonts w:ascii="Courier New" w:hAnsi="Courier New" w:cs="Courier New"/>
+          <w:sz w:val="22"/>
+          <w:szCs w:val="22"/>
           <w:lang w:val="uk-UA"/>
         </w:rPr>
         <w:t xml:space="preserve">}</w:t>
       </w:r>
       <w:r>
         <w:rPr>
-          <w:rFonts w:ascii="Times New Roman" w:hAnsi="Times New Roman" w:cs="Courier New"/>
-          <w:sz w:val="28"/>
-          <w:szCs w:val="28"/>
-          <w:lang w:val="uk-UA"/>
-        </w:rPr>
-      </w:r>
-    </w:p>
-    <w:p>
-      <w:pPr>
-        <w:pStyle w:val="625"/>
+          <w:rFonts w:ascii="Courier New" w:hAnsi="Courier New" w:cs="Courier New"/>
+          <w:sz w:val="22"/>
+          <w:szCs w:val="22"/>
+          <w:lang w:val="uk-UA"/>
+        </w:rPr>
+      </w:r>
+    </w:p>
+    <w:p>
+      <w:pPr>
         <w:jc w:val="left"/>
       </w:pPr>
       <w:r>
         <w:rPr>
-          <w:rFonts w:ascii="Times New Roman" w:hAnsi="Times New Roman" w:cs="Courier New"/>
-          <w:sz w:val="28"/>
-          <w:szCs w:val="28"/>
-          <w:lang w:val="uk-UA"/>
-        </w:rPr>
-      </w:r>
-      <w:r>
-        <w:rPr>
-          <w:rFonts w:ascii="Times New Roman" w:hAnsi="Times New Roman" w:cs="Courier New"/>
-          <w:sz w:val="28"/>
-          <w:szCs w:val="28"/>
-          <w:lang w:val="uk-UA"/>
-        </w:rPr>
-      </w:r>
-    </w:p>
-    <w:p>
-      <w:pPr>
-        <w:pStyle w:val="625"/>
+          <w:rFonts w:ascii="Courier New" w:hAnsi="Courier New" w:cs="Courier New"/>
+          <w:sz w:val="22"/>
+          <w:szCs w:val="22"/>
+          <w:lang w:val="uk-UA"/>
+        </w:rPr>
+      </w:r>
+      <w:r>
+        <w:rPr>
+          <w:rFonts w:ascii="Courier New" w:hAnsi="Courier New" w:cs="Courier New"/>
+          <w:sz w:val="22"/>
+          <w:szCs w:val="22"/>
+          <w:lang w:val="uk-UA"/>
+        </w:rPr>
+      </w:r>
+    </w:p>
+    <w:p>
+      <w:pPr>
         <w:jc w:val="left"/>
       </w:pPr>
       <w:r>
         <w:rPr>
-          <w:rFonts w:ascii="Times New Roman" w:hAnsi="Times New Roman" w:cs="Courier New"/>
-          <w:sz w:val="28"/>
-          <w:szCs w:val="28"/>
-          <w:lang w:val="uk-UA"/>
-        </w:rPr>
-      </w:r>
-      <w:r>
-        <w:rPr>
-          <w:rFonts w:ascii="Times New Roman" w:hAnsi="Times New Roman" w:cs="Courier New"/>
-          <w:sz w:val="28"/>
-          <w:szCs w:val="28"/>
-          <w:lang w:val="uk-UA"/>
-        </w:rPr>
-      </w:r>
-    </w:p>
-    <w:p>
-      <w:pPr>
-        <w:pStyle w:val="625"/>
+          <w:rFonts w:ascii="Courier New" w:hAnsi="Courier New" w:cs="Courier New"/>
+          <w:sz w:val="22"/>
+          <w:szCs w:val="22"/>
+          <w:lang w:val="uk-UA"/>
+        </w:rPr>
+      </w:r>
+      <w:r>
+        <w:rPr>
+          <w:rFonts w:ascii="Courier New" w:hAnsi="Courier New" w:cs="Courier New"/>
+          <w:sz w:val="22"/>
+          <w:szCs w:val="22"/>
+          <w:lang w:val="uk-UA"/>
+        </w:rPr>
+      </w:r>
+    </w:p>
+    <w:p>
+      <w:pPr>
         <w:jc w:val="left"/>
       </w:pPr>
       <w:r>
         <w:rPr>
-          <w:rFonts w:ascii="Times New Roman" w:hAnsi="Times New Roman" w:cs="Courier New"/>
-          <w:sz w:val="28"/>
-          <w:szCs w:val="28"/>
+          <w:rFonts w:ascii="Courier New" w:hAnsi="Courier New" w:cs="Courier New"/>
+          <w:sz w:val="22"/>
+          <w:szCs w:val="22"/>
           <w:lang w:val="uk-UA"/>
         </w:rPr>
         <w:t xml:space="preserve">module_init(init_hello);</w:t>
       </w:r>
       <w:r>
         <w:rPr>
-          <w:rFonts w:ascii="Times New Roman" w:hAnsi="Times New Roman" w:cs="Courier New"/>
-          <w:sz w:val="28"/>
-          <w:szCs w:val="28"/>
-          <w:lang w:val="uk-UA"/>
-        </w:rPr>
-      </w:r>
-    </w:p>
-    <w:p>
-      <w:pPr>
-        <w:pStyle w:val="625"/>
+          <w:rFonts w:ascii="Courier New" w:hAnsi="Courier New" w:cs="Courier New"/>
+          <w:sz w:val="22"/>
+          <w:szCs w:val="22"/>
+          <w:lang w:val="uk-UA"/>
+        </w:rPr>
+      </w:r>
+    </w:p>
+    <w:p>
+      <w:pPr>
         <w:jc w:val="left"/>
       </w:pPr>
       <w:r>
         <w:rPr>
-          <w:rFonts w:ascii="Times New Roman" w:hAnsi="Times New Roman" w:cs="Courier New"/>
-          <w:sz w:val="28"/>
-          <w:szCs w:val="28"/>
+          <w:rFonts w:ascii="Courier New" w:hAnsi="Courier New" w:cs="Courier New"/>
+          <w:sz w:val="22"/>
+          <w:szCs w:val="22"/>
           <w:lang w:val="uk-UA"/>
         </w:rPr>
         <w:t xml:space="preserve">module_exit(exit_hello);</w:t>
       </w:r>
       <w:r>
         <w:rPr>
-          <w:rFonts w:ascii="Times New Roman" w:hAnsi="Times New Roman" w:cs="Courier New"/>
-          <w:sz w:val="28"/>
-          <w:szCs w:val="28"/>
-          <w:lang w:val="uk-UA"/>
-        </w:rPr>
-      </w:r>
-      <w:r>
-        <w:rPr>
-          <w:rFonts w:ascii="Times New Roman" w:hAnsi="Times New Roman" w:cs="Courier New"/>
-          <w:sz w:val="28"/>
-          <w:szCs w:val="28"/>
+          <w:rFonts w:ascii="Courier New" w:hAnsi="Courier New" w:cs="Courier New"/>
+          <w:sz w:val="22"/>
+          <w:szCs w:val="22"/>
+          <w:lang w:val="uk-UA"/>
+        </w:rPr>
+      </w:r>
+      <w:r>
+        <w:rPr>
+          <w:rFonts w:ascii="Courier New" w:hAnsi="Courier New" w:cs="Courier New"/>
+          <w:sz w:val="22"/>
+          <w:szCs w:val="22"/>
           <w:lang w:val="uk-UA"/>
         </w:rPr>
       </w:r>
@@ -2836,60 +2968,7 @@
           <w:lang w:val="uk-UA"/>
         </w:rPr>
       </w:r>
-    </w:p>
-    <w:p>
-      <w:pPr>
-        <w:jc w:val="left"/>
-        <w:rPr>
-          <w:rFonts w:ascii="Courier New" w:hAnsi="Courier New" w:cs="Courier New"/>
-          <w:sz w:val="22"/>
-          <w:szCs w:val="22"/>
-          <w:lang w:val="uk-UA"/>
-        </w:rPr>
-      </w:pPr>
-      <w:r>
-        <w:rPr>
-          <w:rFonts w:ascii="Courier New" w:hAnsi="Courier New" w:cs="Courier New"/>
-          <w:sz w:val="22"/>
-          <w:szCs w:val="22"/>
-          <w:lang w:val="uk-UA"/>
-        </w:rPr>
-      </w:r>
-      <w:r>
-        <w:rPr>
-          <w:rFonts w:ascii="Courier New" w:hAnsi="Courier New" w:cs="Courier New"/>
-          <w:sz w:val="22"/>
-          <w:szCs w:val="22"/>
-          <w:lang w:val="uk-UA"/>
-        </w:rPr>
-      </w:r>
-    </w:p>
-    <w:p>
-      <w:pPr>
-        <w:jc w:val="left"/>
-        <w:rPr>
-          <w:rFonts w:ascii="Courier New" w:hAnsi="Courier New" w:cs="Courier New"/>
-          <w:sz w:val="22"/>
-          <w:szCs w:val="22"/>
-          <w:lang w:val="uk-UA"/>
-        </w:rPr>
-      </w:pPr>
-      <w:r>
-        <w:rPr>
-          <w:rFonts w:ascii="Courier New" w:hAnsi="Courier New" w:cs="Courier New"/>
-          <w:sz w:val="22"/>
-          <w:szCs w:val="22"/>
-          <w:lang w:val="uk-UA"/>
-        </w:rPr>
-      </w:r>
-      <w:r>
-        <w:rPr>
-          <w:rFonts w:ascii="Courier New" w:hAnsi="Courier New" w:cs="Courier New"/>
-          <w:sz w:val="22"/>
-          <w:szCs w:val="22"/>
-          <w:lang w:val="uk-UA"/>
-        </w:rPr>
-      </w:r>
+      <w:r/>
     </w:p>
     <w:p>
       <w:pPr>
@@ -2993,6 +3072,7 @@
           <w:lang w:val="uk-UA"/>
         </w:rPr>
       </w:r>
+      <w:r/>
     </w:p>
     <w:p>
       <w:pPr>
@@ -3020,6 +3100,7 @@
           <w:lang w:val="uk-UA"/>
         </w:rPr>
       </w:r>
+      <w:r/>
     </w:p>
     <w:p>
       <w:pPr>
@@ -3047,6 +3128,7 @@
           <w:lang w:val="uk-UA"/>
         </w:rPr>
       </w:r>
+      <w:r/>
     </w:p>
     <w:p>
       <w:pPr>
@@ -3074,6 +3156,7 @@
           <w:lang w:val="uk-UA"/>
         </w:rPr>
       </w:r>
+      <w:r/>
     </w:p>
     <w:p>
       <w:pPr>
@@ -3101,6 +3184,7 @@
           <w:lang w:val="uk-UA"/>
         </w:rPr>
       </w:r>
+      <w:r/>
     </w:p>
     <w:p>
       <w:pPr>
@@ -3128,6 +3212,7 @@
           <w:lang w:val="uk-UA"/>
         </w:rPr>
       </w:r>
+      <w:r/>
     </w:p>
     <w:p>
       <w:pPr>
@@ -3155,6 +3240,7 @@
           <w:lang w:val="uk-UA"/>
         </w:rPr>
       </w:r>
+      <w:r/>
     </w:p>
     <w:p>
       <w:pPr>
@@ -3182,6 +3268,7 @@
           <w:lang w:val="uk-UA"/>
         </w:rPr>
       </w:r>
+      <w:r/>
     </w:p>
     <w:p>
       <w:pPr>
@@ -3208,6 +3295,7 @@
           <w:lang w:val="uk-UA"/>
         </w:rPr>
       </w:r>
+      <w:r/>
     </w:p>
     <w:p>
       <w:pPr>
@@ -3235,6 +3323,7 @@
           <w:lang w:val="uk-UA"/>
         </w:rPr>
       </w:r>
+      <w:r/>
     </w:p>
     <w:p>
       <w:pPr>
@@ -3262,6 +3351,7 @@
           <w:lang w:val="uk-UA"/>
         </w:rPr>
       </w:r>
+      <w:r/>
     </w:p>
     <w:p>
       <w:pPr>
@@ -3289,6 +3379,7 @@
           <w:lang w:val="uk-UA"/>
         </w:rPr>
       </w:r>
+      <w:r/>
     </w:p>
     <w:p>
       <w:pPr>
@@ -3315,6 +3406,7 @@
           <w:lang w:val="uk-UA"/>
         </w:rPr>
       </w:r>
+      <w:r/>
     </w:p>
     <w:p>
       <w:pPr>
@@ -3342,6 +3434,7 @@
           <w:lang w:val="uk-UA"/>
         </w:rPr>
       </w:r>
+      <w:r/>
     </w:p>
     <w:p>
       <w:pPr>
@@ -3368,6 +3461,7 @@
           <w:lang w:val="uk-UA"/>
         </w:rPr>
       </w:r>
+      <w:r/>
     </w:p>
     <w:p>
       <w:pPr>
@@ -3395,6 +3489,7 @@
           <w:lang w:val="uk-UA"/>
         </w:rPr>
       </w:r>
+      <w:r/>
     </w:p>
     <w:p>
       <w:pPr>
@@ -3422,6 +3517,7 @@
           <w:lang w:val="uk-UA"/>
         </w:rPr>
       </w:r>
+      <w:r/>
     </w:p>
     <w:p>
       <w:pPr>
@@ -3448,6 +3544,7 @@
           <w:lang w:val="uk-UA"/>
         </w:rPr>
       </w:r>
+      <w:r/>
     </w:p>
     <w:p>
       <w:pPr>
@@ -3475,6 +3572,7 @@
           <w:lang w:val="uk-UA"/>
         </w:rPr>
       </w:r>
+      <w:r/>
     </w:p>
     <w:p>
       <w:pPr>
@@ -3502,6 +3600,7 @@
           <w:lang w:val="uk-UA"/>
         </w:rPr>
       </w:r>
+      <w:r/>
     </w:p>
     <w:p>
       <w:pPr>
@@ -3530,6 +3629,7 @@
           <w:lang w:val="uk-UA"/>
         </w:rPr>
       </w:r>
+      <w:r/>
     </w:p>
     <w:p>
       <w:pPr>
@@ -3558,6 +3658,7 @@
           <w:lang w:val="uk-UA"/>
         </w:rPr>
       </w:r>
+      <w:r/>
     </w:p>
     <w:p>
       <w:pPr>
@@ -3586,6 +3687,7 @@
           <w:lang w:val="uk-UA"/>
         </w:rPr>
       </w:r>
+      <w:r/>
     </w:p>
     <w:p>
       <w:pPr>
@@ -3613,6 +3715,7 @@
           <w:lang w:val="uk-UA"/>
         </w:rPr>
       </w:r>
+      <w:r/>
     </w:p>
     <w:p>
       <w:pPr>
@@ -3639,6 +3742,7 @@
           <w:lang w:val="uk-UA"/>
         </w:rPr>
       </w:r>
+      <w:r/>
     </w:p>
     <w:p>
       <w:pPr>
@@ -3666,6 +3770,7 @@
           <w:lang w:val="uk-UA"/>
         </w:rPr>
       </w:r>
+      <w:r/>
     </w:p>
     <w:p>
       <w:pPr>
@@ -3693,6 +3798,7 @@
           <w:lang w:val="uk-UA"/>
         </w:rPr>
       </w:r>
+      <w:r/>
     </w:p>
     <w:p>
       <w:pPr>
@@ -3721,6 +3827,7 @@
           <w:lang w:val="uk-UA"/>
         </w:rPr>
       </w:r>
+      <w:r/>
     </w:p>
     <w:p>
       <w:pPr>
@@ -3748,6 +3855,7 @@
           <w:lang w:val="uk-UA"/>
         </w:rPr>
       </w:r>
+      <w:r/>
     </w:p>
     <w:p>
       <w:pPr>
@@ -3774,6 +3882,7 @@
           <w:lang w:val="uk-UA"/>
         </w:rPr>
       </w:r>
+      <w:r/>
     </w:p>
     <w:p>
       <w:pPr>
@@ -3801,6 +3910,7 @@
           <w:lang w:val="uk-UA"/>
         </w:rPr>
       </w:r>
+      <w:r/>
     </w:p>
     <w:p>
       <w:pPr>
@@ -3828,15 +3938,7 @@
           <w:lang w:val="uk-UA"/>
         </w:rPr>
       </w:r>
-      <w:r>
-        <w:rPr>
-          <w:rFonts w:ascii="Times New Roman" w:hAnsi="Times New Roman" w:cs="Courier New"/>
-          <w:b w:val="false"/>
-          <w:sz w:val="28"/>
-          <w:szCs w:val="28"/>
-          <w:lang w:val="uk-UA"/>
-        </w:rPr>
-      </w:r>
+      <w:r/>
     </w:p>
     <w:p>
       <w:pPr>
@@ -4453,6 +4555,7 @@
           <w:lang w:val="uk-UA"/>
         </w:rPr>
       </w:r>
+      <w:r/>
     </w:p>
     <w:p>
       <w:pPr>
@@ -4715,6 +4818,7 @@
           <w:lang w:val="uk-UA"/>
         </w:rPr>
       </w:r>
+      <w:r/>
     </w:p>
     <w:p>
       <w:pPr>
@@ -4745,6 +4849,7 @@
           <w:lang w:val="uk-UA"/>
         </w:rPr>
       </w:r>
+      <w:r/>
     </w:p>
     <w:p>
       <w:pPr>
@@ -4967,66 +5072,66 @@
         </w:rPr>
       </w:r>
       <w:r/>
-      <w:r>
+    </w:p>
+    <w:p>
+      <w:pPr>
+        <w:jc w:val="left"/>
         <w:rPr>
           <w:rFonts w:ascii="Arial" w:hAnsi="Arial" w:cs="Arial"/>
           <w:i/>
           <w:sz w:val="28"/>
           <w:szCs w:val="28"/>
         </w:rPr>
-      </w:r>
-      <w:r/>
-    </w:p>
-    <w:p>
-      <w:pPr>
-        <w:jc w:val="left"/>
+      </w:pPr>
+      <w:r>
         <w:rPr>
           <w:rFonts w:ascii="Arial" w:hAnsi="Arial" w:cs="Arial"/>
           <w:i/>
           <w:sz w:val="28"/>
           <w:szCs w:val="28"/>
         </w:rPr>
-      </w:pPr>
-      <w:r>
+      </w:r>
+      <w:r/>
+    </w:p>
+    <w:p>
+      <w:pPr>
+        <w:jc w:val="left"/>
         <w:rPr>
           <w:rFonts w:ascii="Arial" w:hAnsi="Arial" w:cs="Arial"/>
           <w:i/>
           <w:sz w:val="28"/>
           <w:szCs w:val="28"/>
         </w:rPr>
-      </w:r>
-      <w:r/>
-    </w:p>
-    <w:p>
-      <w:pPr>
-        <w:jc w:val="left"/>
+      </w:pPr>
+      <w:r>
         <w:rPr>
           <w:rFonts w:ascii="Arial" w:hAnsi="Arial" w:cs="Arial"/>
           <w:i/>
           <w:sz w:val="28"/>
           <w:szCs w:val="28"/>
         </w:rPr>
-      </w:pPr>
-      <w:r>
+      </w:r>
+      <w:r/>
+    </w:p>
+    <w:p>
+      <w:pPr>
+        <w:jc w:val="left"/>
         <w:rPr>
           <w:rFonts w:ascii="Arial" w:hAnsi="Arial" w:cs="Arial"/>
           <w:i/>
           <w:sz w:val="28"/>
           <w:szCs w:val="28"/>
         </w:rPr>
-      </w:r>
-      <w:r/>
-    </w:p>
-    <w:p>
-      <w:pPr>
-        <w:jc w:val="left"/>
+      </w:pPr>
+      <w:r>
         <w:rPr>
           <w:rFonts w:ascii="Arial" w:hAnsi="Arial" w:cs="Arial"/>
           <w:i/>
           <w:sz w:val="28"/>
           <w:szCs w:val="28"/>
         </w:rPr>
-      </w:pPr>
+        <w:t xml:space="preserve">2. insmod / rmmod з різними параметрами</w:t>
+      </w:r>
       <w:r>
         <w:rPr>
           <w:rFonts w:ascii="Arial" w:hAnsi="Arial" w:cs="Arial"/>
@@ -5034,28 +5139,27 @@
           <w:sz w:val="28"/>
           <w:szCs w:val="28"/>
         </w:rPr>
-        <w:t xml:space="preserve">2. insmod / rmmod з різними параметрами</w:t>
-      </w:r>
-      <w:r>
+      </w:r>
+      <w:r/>
+    </w:p>
+    <w:p>
+      <w:pPr>
+        <w:jc w:val="left"/>
         <w:rPr>
           <w:rFonts w:ascii="Arial" w:hAnsi="Arial" w:cs="Arial"/>
           <w:i/>
           <w:sz w:val="28"/>
           <w:szCs w:val="28"/>
         </w:rPr>
-      </w:r>
-      <w:r/>
-    </w:p>
-    <w:p>
-      <w:pPr>
-        <w:jc w:val="left"/>
+      </w:pPr>
+      <w:r>
         <w:rPr>
           <w:rFonts w:ascii="Arial" w:hAnsi="Arial" w:cs="Arial"/>
           <w:i/>
           <w:sz w:val="28"/>
           <w:szCs w:val="28"/>
         </w:rPr>
-      </w:pPr>
+      </w:r>
       <w:r>
         <w:rPr>
           <w:rFonts w:ascii="Arial" w:hAnsi="Arial" w:cs="Arial"/>
@@ -5064,6 +5168,16 @@
           <w:szCs w:val="28"/>
         </w:rPr>
       </w:r>
+      <w:r/>
+    </w:p>
+    <w:p>
+      <w:pPr>
+        <w:jc w:val="left"/>
+        <w:rPr>
+          <w:sz w:val="28"/>
+          <w:szCs w:val="28"/>
+        </w:rPr>
+      </w:pPr>
       <w:r>
         <w:rPr>
           <w:rFonts w:ascii="Arial" w:hAnsi="Arial" w:cs="Arial"/>
@@ -5072,16 +5186,6 @@
           <w:szCs w:val="28"/>
         </w:rPr>
       </w:r>
-      <w:r/>
-    </w:p>
-    <w:p>
-      <w:pPr>
-        <w:jc w:val="left"/>
-        <w:rPr>
-          <w:sz w:val="28"/>
-          <w:szCs w:val="28"/>
-        </w:rPr>
-      </w:pPr>
       <w:r>
         <w:rPr>
           <w:rFonts w:ascii="Arial" w:hAnsi="Arial" w:cs="Arial"/>
@@ -5091,25 +5195,34 @@
         </w:rPr>
       </w:r>
       <w:r/>
-      <w:r>
+    </w:p>
+    <w:p>
+      <w:pPr>
+        <w:jc w:val="left"/>
         <w:rPr>
           <w:rFonts w:ascii="Arial" w:hAnsi="Arial" w:cs="Arial"/>
           <w:i/>
           <w:sz w:val="28"/>
           <w:szCs w:val="28"/>
         </w:rPr>
-      </w:r>
-      <w:r/>
-    </w:p>
-    <w:p>
-      <w:pPr>
-        <w:jc w:val="left"/>
+      </w:pPr>
+      <w:r>
         <w:rPr>
           <w:rFonts w:ascii="Arial" w:hAnsi="Arial" w:cs="Arial"/>
           <w:i/>
           <w:sz w:val="28"/>
           <w:szCs w:val="28"/>
         </w:rPr>
+      </w:r>
+      <w:r/>
+    </w:p>
+    <w:p>
+      <w:pPr>
+        <w:jc w:val="left"/>
+        <w:rPr>
+          <w:sz w:val="28"/>
+          <w:szCs w:val="28"/>
+        </w:rPr>
       </w:pPr>
       <w:r>
         <w:rPr>
@@ -5119,16 +5232,6 @@
           <w:szCs w:val="28"/>
         </w:rPr>
       </w:r>
-      <w:r/>
-    </w:p>
-    <w:p>
-      <w:pPr>
-        <w:jc w:val="left"/>
-        <w:rPr>
-          <w:sz w:val="28"/>
-          <w:szCs w:val="28"/>
-        </w:rPr>
-      </w:pPr>
       <w:r>
         <w:rPr>
           <w:rFonts w:ascii="Arial" w:hAnsi="Arial" w:cs="Arial"/>
@@ -5138,25 +5241,34 @@
         </w:rPr>
       </w:r>
       <w:r/>
-      <w:r>
+    </w:p>
+    <w:p>
+      <w:pPr>
+        <w:jc w:val="left"/>
         <w:rPr>
           <w:rFonts w:ascii="Arial" w:hAnsi="Arial" w:cs="Arial"/>
           <w:i/>
           <w:sz w:val="28"/>
           <w:szCs w:val="28"/>
         </w:rPr>
-      </w:r>
-      <w:r/>
-    </w:p>
-    <w:p>
-      <w:pPr>
-        <w:jc w:val="left"/>
+      </w:pPr>
+      <w:r>
         <w:rPr>
           <w:rFonts w:ascii="Arial" w:hAnsi="Arial" w:cs="Arial"/>
           <w:i/>
           <w:sz w:val="28"/>
           <w:szCs w:val="28"/>
         </w:rPr>
+      </w:r>
+      <w:r/>
+    </w:p>
+    <w:p>
+      <w:pPr>
+        <w:jc w:val="left"/>
+        <w:rPr>
+          <w:sz w:val="28"/>
+          <w:szCs w:val="28"/>
+        </w:rPr>
       </w:pPr>
       <w:r>
         <w:rPr>
@@ -5166,16 +5278,6 @@
           <w:szCs w:val="28"/>
         </w:rPr>
       </w:r>
-      <w:r/>
-    </w:p>
-    <w:p>
-      <w:pPr>
-        <w:jc w:val="left"/>
-        <w:rPr>
-          <w:sz w:val="28"/>
-          <w:szCs w:val="28"/>
-        </w:rPr>
-      </w:pPr>
       <w:r>
         <w:rPr>
           <w:rFonts w:ascii="Arial" w:hAnsi="Arial" w:cs="Arial"/>
@@ -5185,25 +5287,34 @@
         </w:rPr>
       </w:r>
       <w:r/>
-      <w:r>
+    </w:p>
+    <w:p>
+      <w:pPr>
+        <w:jc w:val="left"/>
         <w:rPr>
           <w:rFonts w:ascii="Arial" w:hAnsi="Arial" w:cs="Arial"/>
           <w:i/>
           <w:sz w:val="28"/>
           <w:szCs w:val="28"/>
         </w:rPr>
-      </w:r>
-      <w:r/>
-    </w:p>
-    <w:p>
-      <w:pPr>
-        <w:jc w:val="left"/>
+      </w:pPr>
+      <w:r>
         <w:rPr>
           <w:rFonts w:ascii="Arial" w:hAnsi="Arial" w:cs="Arial"/>
           <w:i/>
           <w:sz w:val="28"/>
           <w:szCs w:val="28"/>
         </w:rPr>
+      </w:r>
+      <w:r/>
+    </w:p>
+    <w:p>
+      <w:pPr>
+        <w:jc w:val="left"/>
+        <w:rPr>
+          <w:sz w:val="28"/>
+          <w:szCs w:val="28"/>
+        </w:rPr>
       </w:pPr>
       <w:r>
         <w:rPr>
@@ -5213,25 +5324,6 @@
           <w:szCs w:val="28"/>
         </w:rPr>
       </w:r>
-      <w:r/>
-    </w:p>
-    <w:p>
-      <w:pPr>
-        <w:jc w:val="left"/>
-        <w:rPr>
-          <w:sz w:val="28"/>
-          <w:szCs w:val="28"/>
-        </w:rPr>
-      </w:pPr>
-      <w:r>
-        <w:rPr>
-          <w:rFonts w:ascii="Arial" w:hAnsi="Arial" w:cs="Arial"/>
-          <w:i/>
-          <w:sz w:val="28"/>
-          <w:szCs w:val="28"/>
-        </w:rPr>
-      </w:r>
-      <w:r/>
       <w:r>
         <w:rPr>
           <w:rFonts w:ascii="Arial" w:hAnsi="Arial" w:cs="Arial"/>
@@ -5344,15 +5436,6 @@
           </mc:Fallback>
         </mc:AlternateContent>
       </w:r>
-      <w:r>
-        <w:rPr>
-          <w:rFonts w:ascii="Arial" w:hAnsi="Arial" w:cs="Arial"/>
-          <w:i/>
-          <w:sz w:val="28"/>
-          <w:szCs w:val="28"/>
-        </w:rPr>
-      </w:r>
-      <w:r/>
       <w:r>
         <w:rPr>
           <w:rFonts w:ascii="Arial" w:hAnsi="Arial" w:cs="Arial"/>

</xml_diff>